<commit_message>
Agrego de diagrama de clases
</commit_message>
<xml_diff>
--- a/Informe de parcial II.docx
+++ b/Informe de parcial II.docx
@@ -191,12 +191,54 @@
     </w:p>
     <w:p>
       <w:pPr>
-        <w:jc w:val="both"/>
-        <w:rPr>
-          <w:b/>
-          <w:bCs/>
-        </w:rPr>
-      </w:pPr>
+        <w:ind w:left="-1701" w:right="-1652"/>
+        <w:jc w:val="center"/>
+        <w:rPr>
+          <w:b/>
+          <w:bCs/>
+        </w:rPr>
+      </w:pPr>
+      <w:r>
+        <w:rPr>
+          <w:b/>
+          <w:bCs/>
+        </w:rPr>
+        <w:drawing>
+          <wp:inline distT="0" distB="0" distL="0" distR="0" wp14:anchorId="3E4263D8" wp14:editId="68801EB1">
+            <wp:extent cx="6954520" cy="1458891"/>
+            <wp:effectExtent l="0" t="0" r="0" b="8255"/>
+            <wp:docPr id="536863508" name="Imagen 1" descr="Imagen que contiene Tabla&#10;&#10;Descripción generada automáticamente"/>
+            <wp:cNvGraphicFramePr>
+              <a:graphicFrameLocks xmlns:a="http://schemas.openxmlformats.org/drawingml/2006/main" noChangeAspect="1"/>
+            </wp:cNvGraphicFramePr>
+            <a:graphic xmlns:a="http://schemas.openxmlformats.org/drawingml/2006/main">
+              <a:graphicData uri="http://schemas.openxmlformats.org/drawingml/2006/picture">
+                <pic:pic xmlns:pic="http://schemas.openxmlformats.org/drawingml/2006/picture">
+                  <pic:nvPicPr>
+                    <pic:cNvPr id="536863508" name="Imagen 1" descr="Imagen que contiene Tabla&#10;&#10;Descripción generada automáticamente"/>
+                    <pic:cNvPicPr/>
+                  </pic:nvPicPr>
+                  <pic:blipFill>
+                    <a:blip r:embed="rId5"/>
+                    <a:stretch>
+                      <a:fillRect/>
+                    </a:stretch>
+                  </pic:blipFill>
+                  <pic:spPr>
+                    <a:xfrm>
+                      <a:off x="0" y="0"/>
+                      <a:ext cx="7029482" cy="1474616"/>
+                    </a:xfrm>
+                    <a:prstGeom prst="rect">
+                      <a:avLst/>
+                    </a:prstGeom>
+                  </pic:spPr>
+                </pic:pic>
+              </a:graphicData>
+            </a:graphic>
+          </wp:inline>
+        </w:drawing>
+      </w:r>
     </w:p>
     <w:p>
       <w:pPr>
@@ -279,6 +321,16 @@
     </w:p>
     <w:p>
       <w:pPr>
+        <w:jc w:val="both"/>
+      </w:pPr>
+    </w:p>
+    <w:p>
+      <w:pPr>
+        <w:jc w:val="both"/>
+      </w:pPr>
+    </w:p>
+    <w:p>
+      <w:pPr>
         <w:pStyle w:val="Prrafodelista"/>
         <w:numPr>
           <w:ilvl w:val="0"/>
@@ -295,6 +347,7 @@
           <w:b/>
           <w:bCs/>
         </w:rPr>
+        <w:lastRenderedPageBreak/>
         <w:t>Evolución de la solución y consideraciones para tener en cuenta en la implementación</w:t>
       </w:r>
       <w:r>
@@ -404,7 +457,6 @@
         <w:jc w:val="both"/>
       </w:pPr>
       <w:r>
-        <w:lastRenderedPageBreak/>
         <w:t xml:space="preserve">El tiempo entre estaciones siempre se debe manejar en </w:t>
       </w:r>
       <w:r>
@@ -437,13 +489,7 @@
         <w:jc w:val="both"/>
       </w:pPr>
       <w:r>
-        <w:t xml:space="preserve">Cuando se elimina una estación ubicada entre dos estaciones ya establecidas, </w:t>
-      </w:r>
-      <w:r>
-        <w:t xml:space="preserve">se debe actualizar el tiempo de desplazamiento </w:t>
-      </w:r>
-      <w:r>
-        <w:t>entre ambas estaciones sumando los tiempos que tenía la estación eliminada hacia sus estaciones anterior y posterior.</w:t>
+        <w:t>Cuando se elimina una estación ubicada entre dos estaciones ya establecidas, se debe actualizar el tiempo de desplazamiento entre ambas estaciones sumando los tiempos que tenía la estación eliminada hacia sus estaciones anterior y posterior.</w:t>
       </w:r>
     </w:p>
     <w:p>
@@ -1697,6 +1743,25 @@
       <w:spacing w:val="5"/>
     </w:rPr>
   </w:style>
+  <w:style w:type="table" w:styleId="Tablaconcuadrcula">
+    <w:name w:val="Table Grid"/>
+    <w:basedOn w:val="Tablanormal"/>
+    <w:uiPriority w:val="39"/>
+    <w:rsid w:val="00586AA6"/>
+    <w:pPr>
+      <w:spacing w:after="0" w:line="240" w:lineRule="auto"/>
+    </w:pPr>
+    <w:tblPr>
+      <w:tblBorders>
+        <w:top w:val="single" w:sz="4" w:space="0" w:color="auto"/>
+        <w:left w:val="single" w:sz="4" w:space="0" w:color="auto"/>
+        <w:bottom w:val="single" w:sz="4" w:space="0" w:color="auto"/>
+        <w:right w:val="single" w:sz="4" w:space="0" w:color="auto"/>
+        <w:insideH w:val="single" w:sz="4" w:space="0" w:color="auto"/>
+        <w:insideV w:val="single" w:sz="4" w:space="0" w:color="auto"/>
+      </w:tblBorders>
+    </w:tblPr>
+  </w:style>
 </w:styles>
 </file>
 

</xml_diff>

<commit_message>
Agrego de problemas que se afrontó
</commit_message>
<xml_diff>
--- a/Informe de parcial II.docx
+++ b/Informe de parcial II.docx
@@ -6,6 +6,7 @@
       <w:pPr>
         <w:jc w:val="center"/>
         <w:rPr>
+          <w:rFonts w:ascii="Arial" w:hAnsi="Arial" w:cs="Arial"/>
           <w:b/>
           <w:bCs/>
           <w:sz w:val="24"/>
@@ -14,6 +15,7 @@
       </w:pPr>
       <w:r>
         <w:rPr>
+          <w:rFonts w:ascii="Arial" w:hAnsi="Arial" w:cs="Arial"/>
           <w:b/>
           <w:bCs/>
           <w:sz w:val="24"/>
@@ -26,12 +28,14 @@
       <w:pPr>
         <w:jc w:val="center"/>
         <w:rPr>
-          <w:b/>
-          <w:bCs/>
-        </w:rPr>
-      </w:pPr>
-      <w:r>
-        <w:rPr>
+          <w:rFonts w:ascii="Arial" w:hAnsi="Arial" w:cs="Arial"/>
+          <w:b/>
+          <w:bCs/>
+        </w:rPr>
+      </w:pPr>
+      <w:r>
+        <w:rPr>
+          <w:rFonts w:ascii="Arial" w:hAnsi="Arial" w:cs="Arial"/>
           <w:b/>
           <w:bCs/>
         </w:rPr>
@@ -47,12 +51,14 @@
         </w:numPr>
         <w:jc w:val="both"/>
         <w:rPr>
-          <w:b/>
-          <w:bCs/>
-        </w:rPr>
-      </w:pPr>
-      <w:r>
-        <w:rPr>
+          <w:rFonts w:ascii="Arial" w:hAnsi="Arial" w:cs="Arial"/>
+          <w:b/>
+          <w:bCs/>
+        </w:rPr>
+      </w:pPr>
+      <w:r>
+        <w:rPr>
+          <w:rFonts w:ascii="Arial" w:hAnsi="Arial" w:cs="Arial"/>
           <w:b/>
           <w:bCs/>
         </w:rPr>
@@ -60,6 +66,7 @@
       </w:r>
       <w:r>
         <w:rPr>
+          <w:rFonts w:ascii="Arial" w:hAnsi="Arial" w:cs="Arial"/>
           <w:b/>
           <w:bCs/>
         </w:rPr>
@@ -69,26 +76,45 @@
     <w:p>
       <w:pPr>
         <w:jc w:val="both"/>
-      </w:pPr>
-      <w:r>
+        <w:rPr>
+          <w:rFonts w:ascii="Arial" w:hAnsi="Arial" w:cs="Arial"/>
+        </w:rPr>
+      </w:pPr>
+      <w:r>
+        <w:rPr>
+          <w:rFonts w:ascii="Arial" w:hAnsi="Arial" w:cs="Arial"/>
+        </w:rPr>
         <w:t>Se requiere modelar una red de metro (</w:t>
       </w:r>
       <w:r>
+        <w:rPr>
+          <w:rFonts w:ascii="Arial" w:hAnsi="Arial" w:cs="Arial"/>
+        </w:rPr>
         <w:t>como modelo genérico, no de una red existente de metro</w:t>
       </w:r>
       <w:r>
+        <w:rPr>
+          <w:rFonts w:ascii="Arial" w:hAnsi="Arial" w:cs="Arial"/>
+        </w:rPr>
         <w:t>)</w:t>
       </w:r>
       <w:r>
+        <w:rPr>
+          <w:rFonts w:ascii="Arial" w:hAnsi="Arial" w:cs="Arial"/>
+        </w:rPr>
         <w:t xml:space="preserve">. Esta red contiene líneas y estaciones, las cuales poseen características como: </w:t>
       </w:r>
     </w:p>
     <w:p>
       <w:pPr>
         <w:jc w:val="both"/>
-      </w:pPr>
-      <w:r>
-        <w:rPr>
+        <w:rPr>
+          <w:rFonts w:ascii="Arial" w:hAnsi="Arial" w:cs="Arial"/>
+        </w:rPr>
+      </w:pPr>
+      <w:r>
+        <w:rPr>
+          <w:rFonts w:ascii="Arial" w:hAnsi="Arial" w:cs="Arial"/>
           <w:i/>
           <w:iCs/>
           <w:u w:val="single"/>
@@ -97,6 +123,7 @@
       </w:r>
       <w:r>
         <w:rPr>
+          <w:rFonts w:ascii="Arial" w:hAnsi="Arial" w:cs="Arial"/>
           <w:i/>
           <w:iCs/>
           <w:u w:val="single"/>
@@ -104,15 +131,22 @@
         <w:t>:</w:t>
       </w:r>
       <w:r>
+        <w:rPr>
+          <w:rFonts w:ascii="Arial" w:hAnsi="Arial" w:cs="Arial"/>
+        </w:rPr>
         <w:t xml:space="preserve"> tipo de transporte (tren o tranvía) y dirección (bidireccionales). No tienen bifurcaciones ni bucles.</w:t>
       </w:r>
     </w:p>
     <w:p>
       <w:pPr>
         <w:jc w:val="both"/>
-      </w:pPr>
-      <w:r>
-        <w:rPr>
+        <w:rPr>
+          <w:rFonts w:ascii="Arial" w:hAnsi="Arial" w:cs="Arial"/>
+        </w:rPr>
+      </w:pPr>
+      <w:r>
+        <w:rPr>
+          <w:rFonts w:ascii="Arial" w:hAnsi="Arial" w:cs="Arial"/>
           <w:i/>
           <w:iCs/>
           <w:u w:val="single"/>
@@ -121,6 +155,7 @@
       </w:r>
       <w:r>
         <w:rPr>
+          <w:rFonts w:ascii="Arial" w:hAnsi="Arial" w:cs="Arial"/>
           <w:i/>
           <w:iCs/>
           <w:u w:val="single"/>
@@ -128,26 +163,42 @@
         <w:t>:</w:t>
       </w:r>
       <w:r>
+        <w:rPr>
+          <w:rFonts w:ascii="Arial" w:hAnsi="Arial" w:cs="Arial"/>
+        </w:rPr>
         <w:t xml:space="preserve"> nombre, tiempo de desplazamiento (en segundos, hasta la estación anterior y siguiente en la misma línea) y categoría (pertenecer a una o más líneas).</w:t>
       </w:r>
     </w:p>
     <w:p>
       <w:pPr>
         <w:jc w:val="both"/>
-      </w:pPr>
-      <w:r>
+        <w:rPr>
+          <w:rFonts w:ascii="Arial" w:hAnsi="Arial" w:cs="Arial"/>
+        </w:rPr>
+      </w:pPr>
+      <w:r>
+        <w:rPr>
+          <w:rFonts w:ascii="Arial" w:hAnsi="Arial" w:cs="Arial"/>
+        </w:rPr>
         <w:t xml:space="preserve">Específicamente, la simulación debe permitirle al usuario plantear una red de metro desde cero, ofreciendo las opciones para agregar, eliminar y conocer la cantidad de líneas y estaciones que conforman el diseño que está elaborando. </w:t>
       </w:r>
       <w:r>
+        <w:rPr>
+          <w:rFonts w:ascii="Arial" w:hAnsi="Arial" w:cs="Arial"/>
+        </w:rPr>
         <w:t>Así mismo, se solicita que se ofrezca un subprograma para que el usuario conozca los tiempos de desplazamiento entre estaciones de la misma línea, que deben extraerse partiendo de la red de metro creada.</w:t>
       </w:r>
     </w:p>
     <w:p>
       <w:pPr>
         <w:jc w:val="both"/>
-      </w:pPr>
-      <w:r>
-        <w:rPr>
+        <w:rPr>
+          <w:rFonts w:ascii="Arial" w:hAnsi="Arial" w:cs="Arial"/>
+        </w:rPr>
+      </w:pPr>
+      <w:r>
+        <w:rPr>
+          <w:rFonts w:ascii="Arial" w:hAnsi="Arial" w:cs="Arial"/>
           <w:i/>
           <w:iCs/>
           <w:u w:val="single"/>
@@ -155,11 +206,49 @@
         <w:t>Solución propuesta:</w:t>
       </w:r>
       <w:r>
+        <w:rPr>
+          <w:rFonts w:ascii="Arial" w:hAnsi="Arial" w:cs="Arial"/>
+        </w:rPr>
+        <w:t xml:space="preserve"> Se va a crear un simulador, compuesto por un modelo de una sola red de metro, la cual, va a manejar diferentes líneas compuestas por estaciones, conexiones entre estaciones </w:t>
+      </w:r>
+      <w:r>
+        <w:rPr>
+          <w:rFonts w:ascii="Arial" w:hAnsi="Arial" w:cs="Arial"/>
+        </w:rPr>
+        <w:t xml:space="preserve">(estaciones </w:t>
+      </w:r>
+      <w:r>
+        <w:rPr>
+          <w:rFonts w:ascii="Arial" w:hAnsi="Arial" w:cs="Arial"/>
+        </w:rPr>
+        <w:t xml:space="preserve">de </w:t>
+      </w:r>
+      <w:r>
+        <w:rPr>
+          <w:rFonts w:ascii="Arial" w:hAnsi="Arial" w:cs="Arial"/>
+        </w:rPr>
+        <w:t>transferencia)</w:t>
+      </w:r>
+      <w:r>
+        <w:rPr>
+          <w:rFonts w:ascii="Arial" w:hAnsi="Arial" w:cs="Arial"/>
+        </w:rPr>
         <w:t xml:space="preserve"> </w:t>
       </w:r>
       <w:r>
-        <w:t>Se va a crear un simulador, compuesto por un modelo de una sola red de metro, la cual, va a manejar diferentes líneas compuestas por estaciones, conexiones entre estaciones y opciones para modificar la red. Se van a manejar las estaciones como objetos, puesto que, por el planteamiento del problema resulta como la opción más eficiente. Adicionalmente, se van a manejar las líneas como clases, las cuales van a contener los objetos estaciones y permitirán manejar a cada una de ellas de forma independiente.</w:t>
-      </w:r>
+        <w:rPr>
+          <w:rFonts w:ascii="Arial" w:hAnsi="Arial" w:cs="Arial"/>
+        </w:rPr>
+        <w:t>y opciones para modificar la red. Se van a manejar las estaciones como objetos, puesto que, por el planteamiento del problema resulta como la opción más eficiente. Adicionalmente, se van a manejar las líneas como clases, las cuales van a contener los objetos estaciones y permitirán manejar a cada una de ellas de forma independiente.</w:t>
+      </w:r>
+    </w:p>
+    <w:p>
+      <w:pPr>
+        <w:jc w:val="both"/>
+        <w:rPr>
+          <w:rFonts w:ascii="Arial" w:hAnsi="Arial" w:cs="Arial"/>
+        </w:rPr>
+      </w:pPr>
     </w:p>
     <w:p>
       <w:pPr>
@@ -170,12 +259,14 @@
         </w:numPr>
         <w:jc w:val="both"/>
         <w:rPr>
-          <w:b/>
-          <w:bCs/>
-        </w:rPr>
-      </w:pPr>
-      <w:r>
-        <w:rPr>
+          <w:rFonts w:ascii="Arial" w:hAnsi="Arial" w:cs="Arial"/>
+          <w:b/>
+          <w:bCs/>
+        </w:rPr>
+      </w:pPr>
+      <w:r>
+        <w:rPr>
+          <w:rFonts w:ascii="Arial" w:hAnsi="Arial" w:cs="Arial"/>
           <w:b/>
           <w:bCs/>
         </w:rPr>
@@ -183,6 +274,7 @@
       </w:r>
       <w:r>
         <w:rPr>
+          <w:rFonts w:ascii="Arial" w:hAnsi="Arial" w:cs="Arial"/>
           <w:b/>
           <w:bCs/>
         </w:rPr>
@@ -194,20 +286,23 @@
         <w:ind w:left="-1701" w:right="-1652"/>
         <w:jc w:val="center"/>
         <w:rPr>
-          <w:b/>
-          <w:bCs/>
-        </w:rPr>
-      </w:pPr>
-      <w:r>
-        <w:rPr>
-          <w:b/>
-          <w:bCs/>
+          <w:rFonts w:ascii="Arial" w:hAnsi="Arial" w:cs="Arial"/>
+          <w:b/>
+          <w:bCs/>
+        </w:rPr>
+      </w:pPr>
+      <w:r>
+        <w:rPr>
+          <w:rFonts w:ascii="Arial" w:hAnsi="Arial" w:cs="Arial"/>
+          <w:b/>
+          <w:bCs/>
+          <w:noProof/>
         </w:rPr>
         <w:drawing>
-          <wp:inline distT="0" distB="0" distL="0" distR="0" wp14:anchorId="3E4263D8" wp14:editId="68801EB1">
-            <wp:extent cx="6954520" cy="1458891"/>
-            <wp:effectExtent l="0" t="0" r="0" b="8255"/>
-            <wp:docPr id="536863508" name="Imagen 1" descr="Imagen que contiene Tabla&#10;&#10;Descripción generada automáticamente"/>
+          <wp:inline distT="0" distB="0" distL="0" distR="0" wp14:anchorId="78B76D8E" wp14:editId="337E41E2">
+            <wp:extent cx="6411183" cy="1737360"/>
+            <wp:effectExtent l="0" t="0" r="8890" b="0"/>
+            <wp:docPr id="211967684" name="Imagen 1"/>
             <wp:cNvGraphicFramePr>
               <a:graphicFrameLocks xmlns:a="http://schemas.openxmlformats.org/drawingml/2006/main" noChangeAspect="1"/>
             </wp:cNvGraphicFramePr>
@@ -215,7 +310,7 @@
               <a:graphicData uri="http://schemas.openxmlformats.org/drawingml/2006/picture">
                 <pic:pic xmlns:pic="http://schemas.openxmlformats.org/drawingml/2006/picture">
                   <pic:nvPicPr>
-                    <pic:cNvPr id="536863508" name="Imagen 1" descr="Imagen que contiene Tabla&#10;&#10;Descripción generada automáticamente"/>
+                    <pic:cNvPr id="211967684" name=""/>
                     <pic:cNvPicPr/>
                   </pic:nvPicPr>
                   <pic:blipFill>
@@ -227,7 +322,7 @@
                   <pic:spPr>
                     <a:xfrm>
                       <a:off x="0" y="0"/>
-                      <a:ext cx="7029482" cy="1474616"/>
+                      <a:ext cx="6430700" cy="1742649"/>
                     </a:xfrm>
                     <a:prstGeom prst="rect">
                       <a:avLst/>
@@ -249,12 +344,14 @@
         </w:numPr>
         <w:jc w:val="both"/>
         <w:rPr>
-          <w:b/>
-          <w:bCs/>
-        </w:rPr>
-      </w:pPr>
-      <w:r>
-        <w:rPr>
+          <w:rFonts w:ascii="Arial" w:hAnsi="Arial" w:cs="Arial"/>
+          <w:b/>
+          <w:bCs/>
+        </w:rPr>
+      </w:pPr>
+      <w:r>
+        <w:rPr>
+          <w:rFonts w:ascii="Arial" w:hAnsi="Arial" w:cs="Arial"/>
           <w:b/>
           <w:bCs/>
         </w:rPr>
@@ -262,6 +359,7 @@
       </w:r>
       <w:r>
         <w:rPr>
+          <w:rFonts w:ascii="Arial" w:hAnsi="Arial" w:cs="Arial"/>
           <w:b/>
           <w:bCs/>
         </w:rPr>
@@ -269,6 +367,7 @@
       </w:r>
       <w:r>
         <w:rPr>
+          <w:rFonts w:ascii="Arial" w:hAnsi="Arial" w:cs="Arial"/>
           <w:b/>
           <w:bCs/>
         </w:rPr>
@@ -278,9 +377,2427 @@
     <w:p>
       <w:pPr>
         <w:jc w:val="both"/>
-      </w:pPr>
-      <w:r>
-        <w:t>Pendiente por completar.</w:t>
+        <w:rPr>
+          <w:rFonts w:ascii="Arial" w:hAnsi="Arial" w:cs="Arial"/>
+          <w:b/>
+          <w:bCs/>
+        </w:rPr>
+      </w:pPr>
+      <w:r>
+        <w:rPr>
+          <w:rFonts w:ascii="Arial" w:hAnsi="Arial" w:cs="Arial"/>
+          <w:b/>
+          <w:bCs/>
+        </w:rPr>
+        <w:t xml:space="preserve">Clase </w:t>
+      </w:r>
+      <w:r>
+        <w:rPr>
+          <w:rFonts w:ascii="Arial" w:hAnsi="Arial" w:cs="Arial"/>
+          <w:b/>
+          <w:bCs/>
+        </w:rPr>
+        <w:t>Estación</w:t>
+      </w:r>
+      <w:r>
+        <w:rPr>
+          <w:rFonts w:ascii="Arial" w:hAnsi="Arial" w:cs="Arial"/>
+          <w:b/>
+          <w:bCs/>
+        </w:rPr>
+        <w:t>:</w:t>
+      </w:r>
+    </w:p>
+    <w:p>
+      <w:pPr>
+        <w:pStyle w:val="Prrafodelista"/>
+        <w:numPr>
+          <w:ilvl w:val="0"/>
+          <w:numId w:val="3"/>
+        </w:numPr>
+        <w:ind w:left="284" w:hanging="142"/>
+        <w:jc w:val="both"/>
+        <w:rPr>
+          <w:rFonts w:ascii="Arial" w:hAnsi="Arial" w:cs="Arial"/>
+          <w:b/>
+          <w:bCs/>
+        </w:rPr>
+      </w:pPr>
+      <w:r>
+        <w:rPr>
+          <w:rFonts w:ascii="Arial" w:hAnsi="Arial" w:cs="Arial"/>
+          <w:b/>
+          <w:bCs/>
+        </w:rPr>
+        <w:t>Atributos:</w:t>
+      </w:r>
+    </w:p>
+    <w:p>
+      <w:pPr>
+        <w:pStyle w:val="Prrafodelista"/>
+        <w:numPr>
+          <w:ilvl w:val="0"/>
+          <w:numId w:val="8"/>
+        </w:numPr>
+        <w:ind w:hanging="153"/>
+        <w:jc w:val="both"/>
+        <w:rPr>
+          <w:rFonts w:ascii="Arial" w:hAnsi="Arial" w:cs="Arial"/>
+        </w:rPr>
+      </w:pPr>
+      <w:r>
+        <w:rPr>
+          <w:rFonts w:ascii="Arial" w:hAnsi="Arial" w:cs="Arial"/>
+          <w:b/>
+          <w:bCs/>
+        </w:rPr>
+        <w:t>nombre:</w:t>
+      </w:r>
+      <w:r>
+        <w:rPr>
+          <w:rFonts w:ascii="Arial" w:hAnsi="Arial" w:cs="Arial"/>
+        </w:rPr>
+        <w:t xml:space="preserve"> Una cadena que representa el nombre de la estación.</w:t>
+      </w:r>
+    </w:p>
+    <w:p>
+      <w:pPr>
+        <w:pStyle w:val="Prrafodelista"/>
+        <w:numPr>
+          <w:ilvl w:val="0"/>
+          <w:numId w:val="8"/>
+        </w:numPr>
+        <w:ind w:hanging="153"/>
+        <w:jc w:val="both"/>
+        <w:rPr>
+          <w:rFonts w:ascii="Arial" w:hAnsi="Arial" w:cs="Arial"/>
+        </w:rPr>
+      </w:pPr>
+      <w:proofErr w:type="spellStart"/>
+      <w:r>
+        <w:rPr>
+          <w:rFonts w:ascii="Arial" w:hAnsi="Arial" w:cs="Arial"/>
+          <w:b/>
+          <w:bCs/>
+        </w:rPr>
+        <w:t>lineas</w:t>
+      </w:r>
+      <w:proofErr w:type="spellEnd"/>
+      <w:r>
+        <w:rPr>
+          <w:rFonts w:ascii="Arial" w:hAnsi="Arial" w:cs="Arial"/>
+          <w:b/>
+          <w:bCs/>
+        </w:rPr>
+        <w:t>:</w:t>
+      </w:r>
+      <w:r>
+        <w:rPr>
+          <w:rFonts w:ascii="Arial" w:hAnsi="Arial" w:cs="Arial"/>
+        </w:rPr>
+        <w:t xml:space="preserve"> Un arreglo dinámico de punteros a objetos de la clase </w:t>
+      </w:r>
+      <w:proofErr w:type="spellStart"/>
+      <w:r>
+        <w:rPr>
+          <w:rFonts w:ascii="Arial" w:hAnsi="Arial" w:cs="Arial"/>
+        </w:rPr>
+        <w:t>Linea</w:t>
+      </w:r>
+      <w:proofErr w:type="spellEnd"/>
+      <w:r>
+        <w:rPr>
+          <w:rFonts w:ascii="Arial" w:hAnsi="Arial" w:cs="Arial"/>
+        </w:rPr>
+        <w:t>, que almacena las líneas a las que está conectada la estación.</w:t>
+      </w:r>
+    </w:p>
+    <w:p>
+      <w:pPr>
+        <w:pStyle w:val="Prrafodelista"/>
+        <w:numPr>
+          <w:ilvl w:val="0"/>
+          <w:numId w:val="8"/>
+        </w:numPr>
+        <w:ind w:hanging="153"/>
+        <w:jc w:val="both"/>
+        <w:rPr>
+          <w:rFonts w:ascii="Arial" w:hAnsi="Arial" w:cs="Arial"/>
+        </w:rPr>
+      </w:pPr>
+      <w:proofErr w:type="spellStart"/>
+      <w:r>
+        <w:rPr>
+          <w:rFonts w:ascii="Arial" w:hAnsi="Arial" w:cs="Arial"/>
+          <w:b/>
+          <w:bCs/>
+        </w:rPr>
+        <w:t>capacidadLineas</w:t>
+      </w:r>
+      <w:proofErr w:type="spellEnd"/>
+      <w:r>
+        <w:rPr>
+          <w:rFonts w:ascii="Arial" w:hAnsi="Arial" w:cs="Arial"/>
+          <w:b/>
+          <w:bCs/>
+        </w:rPr>
+        <w:t>:</w:t>
+      </w:r>
+      <w:r>
+        <w:rPr>
+          <w:rFonts w:ascii="Arial" w:hAnsi="Arial" w:cs="Arial"/>
+        </w:rPr>
+        <w:t xml:space="preserve"> Un entero que representa la capacidad del arreglo </w:t>
+      </w:r>
+      <w:proofErr w:type="spellStart"/>
+      <w:r>
+        <w:rPr>
+          <w:rFonts w:ascii="Arial" w:hAnsi="Arial" w:cs="Arial"/>
+        </w:rPr>
+        <w:t>lineas</w:t>
+      </w:r>
+      <w:proofErr w:type="spellEnd"/>
+      <w:r>
+        <w:rPr>
+          <w:rFonts w:ascii="Arial" w:hAnsi="Arial" w:cs="Arial"/>
+        </w:rPr>
+        <w:t>.</w:t>
+      </w:r>
+    </w:p>
+    <w:p>
+      <w:pPr>
+        <w:pStyle w:val="Prrafodelista"/>
+        <w:numPr>
+          <w:ilvl w:val="0"/>
+          <w:numId w:val="8"/>
+        </w:numPr>
+        <w:ind w:hanging="153"/>
+        <w:jc w:val="both"/>
+        <w:rPr>
+          <w:rFonts w:ascii="Arial" w:hAnsi="Arial" w:cs="Arial"/>
+        </w:rPr>
+      </w:pPr>
+      <w:proofErr w:type="spellStart"/>
+      <w:r>
+        <w:rPr>
+          <w:rFonts w:ascii="Arial" w:hAnsi="Arial" w:cs="Arial"/>
+          <w:b/>
+          <w:bCs/>
+        </w:rPr>
+        <w:lastRenderedPageBreak/>
+        <w:t>numLineas</w:t>
+      </w:r>
+      <w:proofErr w:type="spellEnd"/>
+      <w:r>
+        <w:rPr>
+          <w:rFonts w:ascii="Arial" w:hAnsi="Arial" w:cs="Arial"/>
+          <w:b/>
+          <w:bCs/>
+        </w:rPr>
+        <w:t>:</w:t>
+      </w:r>
+      <w:r>
+        <w:rPr>
+          <w:rFonts w:ascii="Arial" w:hAnsi="Arial" w:cs="Arial"/>
+        </w:rPr>
+        <w:t xml:space="preserve"> Un entero que representa el número actual de líneas conectadas a la estación.</w:t>
+      </w:r>
+    </w:p>
+    <w:p>
+      <w:pPr>
+        <w:pStyle w:val="Prrafodelista"/>
+        <w:numPr>
+          <w:ilvl w:val="0"/>
+          <w:numId w:val="8"/>
+        </w:numPr>
+        <w:ind w:hanging="153"/>
+        <w:jc w:val="both"/>
+        <w:rPr>
+          <w:rFonts w:ascii="Arial" w:hAnsi="Arial" w:cs="Arial"/>
+        </w:rPr>
+      </w:pPr>
+      <w:r>
+        <w:rPr>
+          <w:rFonts w:ascii="Arial" w:hAnsi="Arial" w:cs="Arial"/>
+          <w:b/>
+          <w:bCs/>
+        </w:rPr>
+        <w:t>anterior:</w:t>
+      </w:r>
+      <w:r>
+        <w:rPr>
+          <w:rFonts w:ascii="Arial" w:hAnsi="Arial" w:cs="Arial"/>
+        </w:rPr>
+        <w:t xml:space="preserve"> Un puntero a la Estación anterior en la misma línea.</w:t>
+      </w:r>
+    </w:p>
+    <w:p>
+      <w:pPr>
+        <w:pStyle w:val="Prrafodelista"/>
+        <w:numPr>
+          <w:ilvl w:val="0"/>
+          <w:numId w:val="8"/>
+        </w:numPr>
+        <w:ind w:hanging="153"/>
+        <w:jc w:val="both"/>
+        <w:rPr>
+          <w:rFonts w:ascii="Arial" w:hAnsi="Arial" w:cs="Arial"/>
+        </w:rPr>
+      </w:pPr>
+      <w:r>
+        <w:rPr>
+          <w:rFonts w:ascii="Arial" w:hAnsi="Arial" w:cs="Arial"/>
+          <w:b/>
+          <w:bCs/>
+        </w:rPr>
+        <w:t>siguiente:</w:t>
+      </w:r>
+      <w:r>
+        <w:rPr>
+          <w:rFonts w:ascii="Arial" w:hAnsi="Arial" w:cs="Arial"/>
+        </w:rPr>
+        <w:t xml:space="preserve"> Un puntero a la Estación siguiente en la misma línea.</w:t>
+      </w:r>
+    </w:p>
+    <w:p>
+      <w:pPr>
+        <w:ind w:left="360"/>
+        <w:jc w:val="both"/>
+        <w:rPr>
+          <w:rFonts w:ascii="Arial" w:hAnsi="Arial" w:cs="Arial"/>
+        </w:rPr>
+      </w:pPr>
+    </w:p>
+    <w:p>
+      <w:pPr>
+        <w:pStyle w:val="Prrafodelista"/>
+        <w:numPr>
+          <w:ilvl w:val="0"/>
+          <w:numId w:val="3"/>
+        </w:numPr>
+        <w:ind w:left="284" w:hanging="142"/>
+        <w:jc w:val="both"/>
+        <w:rPr>
+          <w:rFonts w:ascii="Arial" w:hAnsi="Arial" w:cs="Arial"/>
+          <w:b/>
+          <w:bCs/>
+        </w:rPr>
+      </w:pPr>
+      <w:r>
+        <w:rPr>
+          <w:rFonts w:ascii="Arial" w:hAnsi="Arial" w:cs="Arial"/>
+          <w:b/>
+          <w:bCs/>
+        </w:rPr>
+        <w:t>Métodos:</w:t>
+      </w:r>
+    </w:p>
+    <w:p>
+      <w:pPr>
+        <w:pStyle w:val="Prrafodelista"/>
+        <w:numPr>
+          <w:ilvl w:val="0"/>
+          <w:numId w:val="7"/>
+        </w:numPr>
+        <w:ind w:hanging="153"/>
+        <w:jc w:val="both"/>
+        <w:rPr>
+          <w:rFonts w:ascii="Arial" w:hAnsi="Arial" w:cs="Arial"/>
+        </w:rPr>
+      </w:pPr>
+      <w:proofErr w:type="spellStart"/>
+      <w:proofErr w:type="gramStart"/>
+      <w:r>
+        <w:rPr>
+          <w:rFonts w:ascii="Arial" w:hAnsi="Arial" w:cs="Arial"/>
+          <w:b/>
+          <w:bCs/>
+        </w:rPr>
+        <w:t>Estacion</w:t>
+      </w:r>
+      <w:proofErr w:type="spellEnd"/>
+      <w:r>
+        <w:rPr>
+          <w:rFonts w:ascii="Arial" w:hAnsi="Arial" w:cs="Arial"/>
+          <w:b/>
+          <w:bCs/>
+        </w:rPr>
+        <w:t>(</w:t>
+      </w:r>
+      <w:proofErr w:type="spellStart"/>
+      <w:proofErr w:type="gramEnd"/>
+      <w:r>
+        <w:rPr>
+          <w:rFonts w:ascii="Arial" w:hAnsi="Arial" w:cs="Arial"/>
+          <w:b/>
+          <w:bCs/>
+        </w:rPr>
+        <w:t>string</w:t>
+      </w:r>
+      <w:proofErr w:type="spellEnd"/>
+      <w:r>
+        <w:rPr>
+          <w:rFonts w:ascii="Arial" w:hAnsi="Arial" w:cs="Arial"/>
+          <w:b/>
+          <w:bCs/>
+        </w:rPr>
+        <w:t xml:space="preserve"> _nombre):</w:t>
+      </w:r>
+      <w:r>
+        <w:rPr>
+          <w:rFonts w:ascii="Arial" w:hAnsi="Arial" w:cs="Arial"/>
+        </w:rPr>
+        <w:t xml:space="preserve"> Constructor que inicializa el nombre de la estación y otros atributos.</w:t>
+      </w:r>
+    </w:p>
+    <w:p>
+      <w:pPr>
+        <w:pStyle w:val="Prrafodelista"/>
+        <w:numPr>
+          <w:ilvl w:val="0"/>
+          <w:numId w:val="7"/>
+        </w:numPr>
+        <w:ind w:hanging="153"/>
+        <w:jc w:val="both"/>
+        <w:rPr>
+          <w:rFonts w:ascii="Arial" w:hAnsi="Arial" w:cs="Arial"/>
+        </w:rPr>
+      </w:pPr>
+      <w:r>
+        <w:rPr>
+          <w:rFonts w:ascii="Arial" w:hAnsi="Arial" w:cs="Arial"/>
+          <w:b/>
+          <w:bCs/>
+        </w:rPr>
+        <w:t>~</w:t>
+      </w:r>
+      <w:proofErr w:type="spellStart"/>
+      <w:proofErr w:type="gramStart"/>
+      <w:r>
+        <w:rPr>
+          <w:rFonts w:ascii="Arial" w:hAnsi="Arial" w:cs="Arial"/>
+          <w:b/>
+          <w:bCs/>
+        </w:rPr>
+        <w:t>Estacion</w:t>
+      </w:r>
+      <w:proofErr w:type="spellEnd"/>
+      <w:r>
+        <w:rPr>
+          <w:rFonts w:ascii="Arial" w:hAnsi="Arial" w:cs="Arial"/>
+          <w:b/>
+          <w:bCs/>
+        </w:rPr>
+        <w:t>(</w:t>
+      </w:r>
+      <w:proofErr w:type="gramEnd"/>
+      <w:r>
+        <w:rPr>
+          <w:rFonts w:ascii="Arial" w:hAnsi="Arial" w:cs="Arial"/>
+          <w:b/>
+          <w:bCs/>
+        </w:rPr>
+        <w:t>):</w:t>
+      </w:r>
+      <w:r>
+        <w:rPr>
+          <w:rFonts w:ascii="Arial" w:hAnsi="Arial" w:cs="Arial"/>
+        </w:rPr>
+        <w:t xml:space="preserve"> Destructor que libera la memoria del arreglo de punteros </w:t>
+      </w:r>
+      <w:proofErr w:type="spellStart"/>
+      <w:r>
+        <w:rPr>
+          <w:rFonts w:ascii="Arial" w:hAnsi="Arial" w:cs="Arial"/>
+        </w:rPr>
+        <w:t>lineas</w:t>
+      </w:r>
+      <w:proofErr w:type="spellEnd"/>
+      <w:r>
+        <w:rPr>
+          <w:rFonts w:ascii="Arial" w:hAnsi="Arial" w:cs="Arial"/>
+        </w:rPr>
+        <w:t>.</w:t>
+      </w:r>
+    </w:p>
+    <w:p>
+      <w:pPr>
+        <w:pStyle w:val="Prrafodelista"/>
+        <w:numPr>
+          <w:ilvl w:val="0"/>
+          <w:numId w:val="7"/>
+        </w:numPr>
+        <w:ind w:hanging="153"/>
+        <w:jc w:val="both"/>
+        <w:rPr>
+          <w:rFonts w:ascii="Arial" w:hAnsi="Arial" w:cs="Arial"/>
+        </w:rPr>
+      </w:pPr>
+      <w:proofErr w:type="spellStart"/>
+      <w:proofErr w:type="gramStart"/>
+      <w:r>
+        <w:rPr>
+          <w:rFonts w:ascii="Arial" w:hAnsi="Arial" w:cs="Arial"/>
+          <w:b/>
+          <w:bCs/>
+        </w:rPr>
+        <w:t>getNombre</w:t>
+      </w:r>
+      <w:proofErr w:type="spellEnd"/>
+      <w:r>
+        <w:rPr>
+          <w:rFonts w:ascii="Arial" w:hAnsi="Arial" w:cs="Arial"/>
+          <w:b/>
+          <w:bCs/>
+        </w:rPr>
+        <w:t>(</w:t>
+      </w:r>
+      <w:proofErr w:type="gramEnd"/>
+      <w:r>
+        <w:rPr>
+          <w:rFonts w:ascii="Arial" w:hAnsi="Arial" w:cs="Arial"/>
+          <w:b/>
+          <w:bCs/>
+        </w:rPr>
+        <w:t>):</w:t>
+      </w:r>
+      <w:r>
+        <w:rPr>
+          <w:rFonts w:ascii="Arial" w:hAnsi="Arial" w:cs="Arial"/>
+        </w:rPr>
+        <w:t xml:space="preserve"> Devuelve el nombre de la estación.</w:t>
+      </w:r>
+    </w:p>
+    <w:p>
+      <w:pPr>
+        <w:pStyle w:val="Prrafodelista"/>
+        <w:numPr>
+          <w:ilvl w:val="0"/>
+          <w:numId w:val="7"/>
+        </w:numPr>
+        <w:ind w:hanging="153"/>
+        <w:jc w:val="both"/>
+        <w:rPr>
+          <w:rFonts w:ascii="Arial" w:hAnsi="Arial" w:cs="Arial"/>
+        </w:rPr>
+      </w:pPr>
+      <w:proofErr w:type="spellStart"/>
+      <w:proofErr w:type="gramStart"/>
+      <w:r>
+        <w:rPr>
+          <w:rFonts w:ascii="Arial" w:hAnsi="Arial" w:cs="Arial"/>
+          <w:b/>
+          <w:bCs/>
+        </w:rPr>
+        <w:t>setAnterior</w:t>
+      </w:r>
+      <w:proofErr w:type="spellEnd"/>
+      <w:r>
+        <w:rPr>
+          <w:rFonts w:ascii="Arial" w:hAnsi="Arial" w:cs="Arial"/>
+          <w:b/>
+          <w:bCs/>
+        </w:rPr>
+        <w:t>(</w:t>
+      </w:r>
+      <w:proofErr w:type="spellStart"/>
+      <w:proofErr w:type="gramEnd"/>
+      <w:r>
+        <w:rPr>
+          <w:rFonts w:ascii="Arial" w:hAnsi="Arial" w:cs="Arial"/>
+          <w:b/>
+          <w:bCs/>
+        </w:rPr>
+        <w:t>Estacion</w:t>
+      </w:r>
+      <w:proofErr w:type="spellEnd"/>
+      <w:r>
+        <w:rPr>
+          <w:rFonts w:ascii="Arial" w:hAnsi="Arial" w:cs="Arial"/>
+          <w:b/>
+          <w:bCs/>
+        </w:rPr>
+        <w:t xml:space="preserve">* </w:t>
+      </w:r>
+      <w:proofErr w:type="spellStart"/>
+      <w:r>
+        <w:rPr>
+          <w:rFonts w:ascii="Arial" w:hAnsi="Arial" w:cs="Arial"/>
+          <w:b/>
+          <w:bCs/>
+        </w:rPr>
+        <w:t>estacion</w:t>
+      </w:r>
+      <w:proofErr w:type="spellEnd"/>
+      <w:r>
+        <w:rPr>
+          <w:rFonts w:ascii="Arial" w:hAnsi="Arial" w:cs="Arial"/>
+          <w:b/>
+          <w:bCs/>
+        </w:rPr>
+        <w:t>):</w:t>
+      </w:r>
+      <w:r>
+        <w:rPr>
+          <w:rFonts w:ascii="Arial" w:hAnsi="Arial" w:cs="Arial"/>
+        </w:rPr>
+        <w:t xml:space="preserve"> Establece la estación anterior en la misma línea.</w:t>
+      </w:r>
+    </w:p>
+    <w:p>
+      <w:pPr>
+        <w:pStyle w:val="Prrafodelista"/>
+        <w:numPr>
+          <w:ilvl w:val="0"/>
+          <w:numId w:val="7"/>
+        </w:numPr>
+        <w:ind w:hanging="153"/>
+        <w:jc w:val="both"/>
+        <w:rPr>
+          <w:rFonts w:ascii="Arial" w:hAnsi="Arial" w:cs="Arial"/>
+        </w:rPr>
+      </w:pPr>
+      <w:proofErr w:type="spellStart"/>
+      <w:proofErr w:type="gramStart"/>
+      <w:r>
+        <w:rPr>
+          <w:rFonts w:ascii="Arial" w:hAnsi="Arial" w:cs="Arial"/>
+          <w:b/>
+          <w:bCs/>
+        </w:rPr>
+        <w:t>getAnterior</w:t>
+      </w:r>
+      <w:proofErr w:type="spellEnd"/>
+      <w:r>
+        <w:rPr>
+          <w:rFonts w:ascii="Arial" w:hAnsi="Arial" w:cs="Arial"/>
+          <w:b/>
+          <w:bCs/>
+        </w:rPr>
+        <w:t>(</w:t>
+      </w:r>
+      <w:proofErr w:type="gramEnd"/>
+      <w:r>
+        <w:rPr>
+          <w:rFonts w:ascii="Arial" w:hAnsi="Arial" w:cs="Arial"/>
+          <w:b/>
+          <w:bCs/>
+        </w:rPr>
+        <w:t>):</w:t>
+      </w:r>
+      <w:r>
+        <w:rPr>
+          <w:rFonts w:ascii="Arial" w:hAnsi="Arial" w:cs="Arial"/>
+        </w:rPr>
+        <w:t xml:space="preserve"> Devuelve la estación anterior en la misma línea.</w:t>
+      </w:r>
+    </w:p>
+    <w:p>
+      <w:pPr>
+        <w:pStyle w:val="Prrafodelista"/>
+        <w:numPr>
+          <w:ilvl w:val="0"/>
+          <w:numId w:val="7"/>
+        </w:numPr>
+        <w:ind w:hanging="153"/>
+        <w:jc w:val="both"/>
+        <w:rPr>
+          <w:rFonts w:ascii="Arial" w:hAnsi="Arial" w:cs="Arial"/>
+        </w:rPr>
+      </w:pPr>
+      <w:proofErr w:type="spellStart"/>
+      <w:proofErr w:type="gramStart"/>
+      <w:r>
+        <w:rPr>
+          <w:rFonts w:ascii="Arial" w:hAnsi="Arial" w:cs="Arial"/>
+          <w:b/>
+          <w:bCs/>
+        </w:rPr>
+        <w:t>setSiguiente</w:t>
+      </w:r>
+      <w:proofErr w:type="spellEnd"/>
+      <w:r>
+        <w:rPr>
+          <w:rFonts w:ascii="Arial" w:hAnsi="Arial" w:cs="Arial"/>
+          <w:b/>
+          <w:bCs/>
+        </w:rPr>
+        <w:t>(</w:t>
+      </w:r>
+      <w:proofErr w:type="spellStart"/>
+      <w:proofErr w:type="gramEnd"/>
+      <w:r>
+        <w:rPr>
+          <w:rFonts w:ascii="Arial" w:hAnsi="Arial" w:cs="Arial"/>
+          <w:b/>
+          <w:bCs/>
+        </w:rPr>
+        <w:t>Estacion</w:t>
+      </w:r>
+      <w:proofErr w:type="spellEnd"/>
+      <w:r>
+        <w:rPr>
+          <w:rFonts w:ascii="Arial" w:hAnsi="Arial" w:cs="Arial"/>
+          <w:b/>
+          <w:bCs/>
+        </w:rPr>
+        <w:t xml:space="preserve">* </w:t>
+      </w:r>
+      <w:proofErr w:type="spellStart"/>
+      <w:r>
+        <w:rPr>
+          <w:rFonts w:ascii="Arial" w:hAnsi="Arial" w:cs="Arial"/>
+          <w:b/>
+          <w:bCs/>
+        </w:rPr>
+        <w:t>estacion</w:t>
+      </w:r>
+      <w:proofErr w:type="spellEnd"/>
+      <w:r>
+        <w:rPr>
+          <w:rFonts w:ascii="Arial" w:hAnsi="Arial" w:cs="Arial"/>
+          <w:b/>
+          <w:bCs/>
+        </w:rPr>
+        <w:t>):</w:t>
+      </w:r>
+      <w:r>
+        <w:rPr>
+          <w:rFonts w:ascii="Arial" w:hAnsi="Arial" w:cs="Arial"/>
+        </w:rPr>
+        <w:t xml:space="preserve"> Establece la estación siguiente en la misma línea</w:t>
+      </w:r>
+      <w:r>
+        <w:rPr>
+          <w:rFonts w:ascii="Arial" w:hAnsi="Arial" w:cs="Arial"/>
+        </w:rPr>
+        <w:t>.</w:t>
+      </w:r>
+    </w:p>
+    <w:p>
+      <w:pPr>
+        <w:pStyle w:val="Prrafodelista"/>
+        <w:numPr>
+          <w:ilvl w:val="0"/>
+          <w:numId w:val="7"/>
+        </w:numPr>
+        <w:ind w:hanging="153"/>
+        <w:jc w:val="both"/>
+        <w:rPr>
+          <w:rFonts w:ascii="Arial" w:hAnsi="Arial" w:cs="Arial"/>
+        </w:rPr>
+      </w:pPr>
+      <w:proofErr w:type="spellStart"/>
+      <w:proofErr w:type="gramStart"/>
+      <w:r>
+        <w:rPr>
+          <w:rFonts w:ascii="Arial" w:hAnsi="Arial" w:cs="Arial"/>
+          <w:b/>
+          <w:bCs/>
+        </w:rPr>
+        <w:t>getSiguiente</w:t>
+      </w:r>
+      <w:proofErr w:type="spellEnd"/>
+      <w:r>
+        <w:rPr>
+          <w:rFonts w:ascii="Arial" w:hAnsi="Arial" w:cs="Arial"/>
+          <w:b/>
+          <w:bCs/>
+        </w:rPr>
+        <w:t>(</w:t>
+      </w:r>
+      <w:proofErr w:type="gramEnd"/>
+      <w:r>
+        <w:rPr>
+          <w:rFonts w:ascii="Arial" w:hAnsi="Arial" w:cs="Arial"/>
+          <w:b/>
+          <w:bCs/>
+        </w:rPr>
+        <w:t>):</w:t>
+      </w:r>
+      <w:r>
+        <w:rPr>
+          <w:rFonts w:ascii="Arial" w:hAnsi="Arial" w:cs="Arial"/>
+        </w:rPr>
+        <w:t xml:space="preserve"> Devuelve la estación siguiente en la misma línea.</w:t>
+      </w:r>
+    </w:p>
+    <w:p>
+      <w:pPr>
+        <w:pStyle w:val="Prrafodelista"/>
+        <w:numPr>
+          <w:ilvl w:val="0"/>
+          <w:numId w:val="7"/>
+        </w:numPr>
+        <w:ind w:hanging="153"/>
+        <w:jc w:val="both"/>
+        <w:rPr>
+          <w:rFonts w:ascii="Arial" w:hAnsi="Arial" w:cs="Arial"/>
+        </w:rPr>
+      </w:pPr>
+      <w:proofErr w:type="spellStart"/>
+      <w:proofErr w:type="gramStart"/>
+      <w:r>
+        <w:rPr>
+          <w:rFonts w:ascii="Arial" w:hAnsi="Arial" w:cs="Arial"/>
+          <w:b/>
+          <w:bCs/>
+        </w:rPr>
+        <w:t>agregarLinea</w:t>
+      </w:r>
+      <w:proofErr w:type="spellEnd"/>
+      <w:r>
+        <w:rPr>
+          <w:rFonts w:ascii="Arial" w:hAnsi="Arial" w:cs="Arial"/>
+          <w:b/>
+          <w:bCs/>
+        </w:rPr>
+        <w:t>(</w:t>
+      </w:r>
+      <w:proofErr w:type="spellStart"/>
+      <w:proofErr w:type="gramEnd"/>
+      <w:r>
+        <w:rPr>
+          <w:rFonts w:ascii="Arial" w:hAnsi="Arial" w:cs="Arial"/>
+          <w:b/>
+          <w:bCs/>
+        </w:rPr>
+        <w:t>Linea</w:t>
+      </w:r>
+      <w:proofErr w:type="spellEnd"/>
+      <w:r>
+        <w:rPr>
+          <w:rFonts w:ascii="Arial" w:hAnsi="Arial" w:cs="Arial"/>
+          <w:b/>
+          <w:bCs/>
+        </w:rPr>
+        <w:t xml:space="preserve">* </w:t>
+      </w:r>
+      <w:proofErr w:type="spellStart"/>
+      <w:r>
+        <w:rPr>
+          <w:rFonts w:ascii="Arial" w:hAnsi="Arial" w:cs="Arial"/>
+          <w:b/>
+          <w:bCs/>
+        </w:rPr>
+        <w:t>linea</w:t>
+      </w:r>
+      <w:proofErr w:type="spellEnd"/>
+      <w:r>
+        <w:rPr>
+          <w:rFonts w:ascii="Arial" w:hAnsi="Arial" w:cs="Arial"/>
+          <w:b/>
+          <w:bCs/>
+        </w:rPr>
+        <w:t>):</w:t>
+      </w:r>
+      <w:r>
+        <w:rPr>
+          <w:rFonts w:ascii="Arial" w:hAnsi="Arial" w:cs="Arial"/>
+        </w:rPr>
+        <w:t xml:space="preserve"> Agrega una nueva línea a la estación.</w:t>
+      </w:r>
+    </w:p>
+    <w:p>
+      <w:pPr>
+        <w:pStyle w:val="Prrafodelista"/>
+        <w:numPr>
+          <w:ilvl w:val="0"/>
+          <w:numId w:val="7"/>
+        </w:numPr>
+        <w:ind w:hanging="153"/>
+        <w:jc w:val="both"/>
+        <w:rPr>
+          <w:rFonts w:ascii="Arial" w:hAnsi="Arial" w:cs="Arial"/>
+        </w:rPr>
+      </w:pPr>
+      <w:proofErr w:type="spellStart"/>
+      <w:proofErr w:type="gramStart"/>
+      <w:r>
+        <w:rPr>
+          <w:rFonts w:ascii="Arial" w:hAnsi="Arial" w:cs="Arial"/>
+          <w:b/>
+          <w:bCs/>
+        </w:rPr>
+        <w:t>tieneLinea</w:t>
+      </w:r>
+      <w:proofErr w:type="spellEnd"/>
+      <w:r>
+        <w:rPr>
+          <w:rFonts w:ascii="Arial" w:hAnsi="Arial" w:cs="Arial"/>
+          <w:b/>
+          <w:bCs/>
+        </w:rPr>
+        <w:t>(</w:t>
+      </w:r>
+      <w:proofErr w:type="spellStart"/>
+      <w:proofErr w:type="gramEnd"/>
+      <w:r>
+        <w:rPr>
+          <w:rFonts w:ascii="Arial" w:hAnsi="Arial" w:cs="Arial"/>
+          <w:b/>
+          <w:bCs/>
+        </w:rPr>
+        <w:t>Linea</w:t>
+      </w:r>
+      <w:proofErr w:type="spellEnd"/>
+      <w:r>
+        <w:rPr>
+          <w:rFonts w:ascii="Arial" w:hAnsi="Arial" w:cs="Arial"/>
+          <w:b/>
+          <w:bCs/>
+        </w:rPr>
+        <w:t xml:space="preserve">* </w:t>
+      </w:r>
+      <w:proofErr w:type="spellStart"/>
+      <w:r>
+        <w:rPr>
+          <w:rFonts w:ascii="Arial" w:hAnsi="Arial" w:cs="Arial"/>
+          <w:b/>
+          <w:bCs/>
+        </w:rPr>
+        <w:t>linea</w:t>
+      </w:r>
+      <w:proofErr w:type="spellEnd"/>
+      <w:r>
+        <w:rPr>
+          <w:rFonts w:ascii="Arial" w:hAnsi="Arial" w:cs="Arial"/>
+          <w:b/>
+          <w:bCs/>
+        </w:rPr>
+        <w:t>):</w:t>
+      </w:r>
+      <w:r>
+        <w:rPr>
+          <w:rFonts w:ascii="Arial" w:hAnsi="Arial" w:cs="Arial"/>
+        </w:rPr>
+        <w:t xml:space="preserve"> Verifica si la estación está conectada a una línea específica.</w:t>
+      </w:r>
+    </w:p>
+    <w:p>
+      <w:pPr>
+        <w:pStyle w:val="Prrafodelista"/>
+        <w:numPr>
+          <w:ilvl w:val="0"/>
+          <w:numId w:val="7"/>
+        </w:numPr>
+        <w:ind w:hanging="153"/>
+        <w:jc w:val="both"/>
+        <w:rPr>
+          <w:rFonts w:ascii="Arial" w:hAnsi="Arial" w:cs="Arial"/>
+        </w:rPr>
+      </w:pPr>
+      <w:proofErr w:type="spellStart"/>
+      <w:proofErr w:type="gramStart"/>
+      <w:r>
+        <w:rPr>
+          <w:rFonts w:ascii="Arial" w:hAnsi="Arial" w:cs="Arial"/>
+          <w:b/>
+          <w:bCs/>
+        </w:rPr>
+        <w:t>eliminarEstacion</w:t>
+      </w:r>
+      <w:proofErr w:type="spellEnd"/>
+      <w:r>
+        <w:rPr>
+          <w:rFonts w:ascii="Arial" w:hAnsi="Arial" w:cs="Arial"/>
+          <w:b/>
+          <w:bCs/>
+        </w:rPr>
+        <w:t>(</w:t>
+      </w:r>
+      <w:proofErr w:type="spellStart"/>
+      <w:proofErr w:type="gramEnd"/>
+      <w:r>
+        <w:rPr>
+          <w:rFonts w:ascii="Arial" w:hAnsi="Arial" w:cs="Arial"/>
+          <w:b/>
+          <w:bCs/>
+        </w:rPr>
+        <w:t>Estacion</w:t>
+      </w:r>
+      <w:proofErr w:type="spellEnd"/>
+      <w:r>
+        <w:rPr>
+          <w:rFonts w:ascii="Arial" w:hAnsi="Arial" w:cs="Arial"/>
+          <w:b/>
+          <w:bCs/>
+        </w:rPr>
+        <w:t xml:space="preserve">* </w:t>
+      </w:r>
+      <w:proofErr w:type="spellStart"/>
+      <w:r>
+        <w:rPr>
+          <w:rFonts w:ascii="Arial" w:hAnsi="Arial" w:cs="Arial"/>
+          <w:b/>
+          <w:bCs/>
+        </w:rPr>
+        <w:t>estacion</w:t>
+      </w:r>
+      <w:proofErr w:type="spellEnd"/>
+      <w:r>
+        <w:rPr>
+          <w:rFonts w:ascii="Arial" w:hAnsi="Arial" w:cs="Arial"/>
+          <w:b/>
+          <w:bCs/>
+        </w:rPr>
+        <w:t>):</w:t>
+      </w:r>
+      <w:r>
+        <w:rPr>
+          <w:rFonts w:ascii="Arial" w:hAnsi="Arial" w:cs="Arial"/>
+        </w:rPr>
+        <w:t xml:space="preserve"> Elimina una estación de la red.</w:t>
+      </w:r>
+    </w:p>
+    <w:p>
+      <w:pPr>
+        <w:pStyle w:val="Prrafodelista"/>
+        <w:numPr>
+          <w:ilvl w:val="0"/>
+          <w:numId w:val="7"/>
+        </w:numPr>
+        <w:ind w:hanging="153"/>
+        <w:jc w:val="both"/>
+        <w:rPr>
+          <w:rFonts w:ascii="Arial" w:hAnsi="Arial" w:cs="Arial"/>
+        </w:rPr>
+      </w:pPr>
+      <w:proofErr w:type="spellStart"/>
+      <w:proofErr w:type="gramStart"/>
+      <w:r>
+        <w:rPr>
+          <w:rFonts w:ascii="Arial" w:hAnsi="Arial" w:cs="Arial"/>
+          <w:b/>
+          <w:bCs/>
+        </w:rPr>
+        <w:t>tiempoDeViaje</w:t>
+      </w:r>
+      <w:proofErr w:type="spellEnd"/>
+      <w:r>
+        <w:rPr>
+          <w:rFonts w:ascii="Arial" w:hAnsi="Arial" w:cs="Arial"/>
+          <w:b/>
+          <w:bCs/>
+        </w:rPr>
+        <w:t>(</w:t>
+      </w:r>
+      <w:proofErr w:type="spellStart"/>
+      <w:proofErr w:type="gramEnd"/>
+      <w:r>
+        <w:rPr>
+          <w:rFonts w:ascii="Arial" w:hAnsi="Arial" w:cs="Arial"/>
+          <w:b/>
+          <w:bCs/>
+        </w:rPr>
+        <w:t>Estacion</w:t>
+      </w:r>
+      <w:proofErr w:type="spellEnd"/>
+      <w:r>
+        <w:rPr>
+          <w:rFonts w:ascii="Arial" w:hAnsi="Arial" w:cs="Arial"/>
+          <w:b/>
+          <w:bCs/>
+        </w:rPr>
+        <w:t xml:space="preserve">* origen, </w:t>
+      </w:r>
+      <w:proofErr w:type="spellStart"/>
+      <w:r>
+        <w:rPr>
+          <w:rFonts w:ascii="Arial" w:hAnsi="Arial" w:cs="Arial"/>
+          <w:b/>
+          <w:bCs/>
+        </w:rPr>
+        <w:t>Estacion</w:t>
+      </w:r>
+      <w:proofErr w:type="spellEnd"/>
+      <w:r>
+        <w:rPr>
+          <w:rFonts w:ascii="Arial" w:hAnsi="Arial" w:cs="Arial"/>
+          <w:b/>
+          <w:bCs/>
+        </w:rPr>
+        <w:t>* destino):</w:t>
+      </w:r>
+      <w:r>
+        <w:rPr>
+          <w:rFonts w:ascii="Arial" w:hAnsi="Arial" w:cs="Arial"/>
+        </w:rPr>
+        <w:t xml:space="preserve"> Calcula el tiempo de viaje entre dos estaciones.</w:t>
+      </w:r>
+    </w:p>
+    <w:p>
+      <w:pPr>
+        <w:jc w:val="both"/>
+        <w:rPr>
+          <w:rFonts w:ascii="Arial" w:hAnsi="Arial" w:cs="Arial"/>
+          <w:b/>
+          <w:bCs/>
+        </w:rPr>
+      </w:pPr>
+      <w:r>
+        <w:rPr>
+          <w:rFonts w:ascii="Arial" w:hAnsi="Arial" w:cs="Arial"/>
+          <w:b/>
+          <w:bCs/>
+        </w:rPr>
+        <w:t xml:space="preserve">Clase </w:t>
+      </w:r>
+      <w:proofErr w:type="spellStart"/>
+      <w:r>
+        <w:rPr>
+          <w:rFonts w:ascii="Arial" w:hAnsi="Arial" w:cs="Arial"/>
+          <w:b/>
+          <w:bCs/>
+        </w:rPr>
+        <w:t>Linea</w:t>
+      </w:r>
+      <w:proofErr w:type="spellEnd"/>
+      <w:r>
+        <w:rPr>
+          <w:rFonts w:ascii="Arial" w:hAnsi="Arial" w:cs="Arial"/>
+          <w:b/>
+          <w:bCs/>
+        </w:rPr>
+        <w:t>:</w:t>
+      </w:r>
+    </w:p>
+    <w:p>
+      <w:pPr>
+        <w:pStyle w:val="Prrafodelista"/>
+        <w:numPr>
+          <w:ilvl w:val="0"/>
+          <w:numId w:val="3"/>
+        </w:numPr>
+        <w:ind w:left="284" w:hanging="142"/>
+        <w:jc w:val="both"/>
+        <w:rPr>
+          <w:rFonts w:ascii="Arial" w:hAnsi="Arial" w:cs="Arial"/>
+          <w:b/>
+          <w:bCs/>
+        </w:rPr>
+      </w:pPr>
+      <w:r>
+        <w:rPr>
+          <w:rFonts w:ascii="Arial" w:hAnsi="Arial" w:cs="Arial"/>
+          <w:b/>
+          <w:bCs/>
+        </w:rPr>
+        <w:t>Atributos:</w:t>
+      </w:r>
+    </w:p>
+    <w:p>
+      <w:pPr>
+        <w:pStyle w:val="Prrafodelista"/>
+        <w:numPr>
+          <w:ilvl w:val="0"/>
+          <w:numId w:val="9"/>
+        </w:numPr>
+        <w:ind w:hanging="153"/>
+        <w:jc w:val="both"/>
+        <w:rPr>
+          <w:rFonts w:ascii="Arial" w:hAnsi="Arial" w:cs="Arial"/>
+        </w:rPr>
+      </w:pPr>
+      <w:r>
+        <w:rPr>
+          <w:rFonts w:ascii="Arial" w:hAnsi="Arial" w:cs="Arial"/>
+          <w:b/>
+          <w:bCs/>
+        </w:rPr>
+        <w:t>nombre:</w:t>
+      </w:r>
+      <w:r>
+        <w:rPr>
+          <w:rFonts w:ascii="Arial" w:hAnsi="Arial" w:cs="Arial"/>
+        </w:rPr>
+        <w:t xml:space="preserve"> Una cadena que representa el nombre de la línea.</w:t>
+      </w:r>
+    </w:p>
+    <w:p>
+      <w:pPr>
+        <w:pStyle w:val="Prrafodelista"/>
+        <w:numPr>
+          <w:ilvl w:val="0"/>
+          <w:numId w:val="9"/>
+        </w:numPr>
+        <w:ind w:hanging="153"/>
+        <w:jc w:val="both"/>
+        <w:rPr>
+          <w:rFonts w:ascii="Arial" w:hAnsi="Arial" w:cs="Arial"/>
+        </w:rPr>
+      </w:pPr>
+      <w:r>
+        <w:rPr>
+          <w:rFonts w:ascii="Arial" w:hAnsi="Arial" w:cs="Arial"/>
+          <w:b/>
+          <w:bCs/>
+        </w:rPr>
+        <w:t>transporte:</w:t>
+      </w:r>
+      <w:r>
+        <w:rPr>
+          <w:rFonts w:ascii="Arial" w:hAnsi="Arial" w:cs="Arial"/>
+        </w:rPr>
+        <w:t xml:space="preserve"> Una cadena que representa el tipo de transporte de la línea.</w:t>
+      </w:r>
+    </w:p>
+    <w:p>
+      <w:pPr>
+        <w:pStyle w:val="Prrafodelista"/>
+        <w:numPr>
+          <w:ilvl w:val="0"/>
+          <w:numId w:val="9"/>
+        </w:numPr>
+        <w:ind w:hanging="153"/>
+        <w:jc w:val="both"/>
+        <w:rPr>
+          <w:rFonts w:ascii="Arial" w:hAnsi="Arial" w:cs="Arial"/>
+        </w:rPr>
+      </w:pPr>
+      <w:proofErr w:type="spellStart"/>
+      <w:r>
+        <w:rPr>
+          <w:rFonts w:ascii="Arial" w:hAnsi="Arial" w:cs="Arial"/>
+          <w:b/>
+          <w:bCs/>
+        </w:rPr>
+        <w:t>primeraEstacion</w:t>
+      </w:r>
+      <w:proofErr w:type="spellEnd"/>
+      <w:r>
+        <w:rPr>
+          <w:rFonts w:ascii="Arial" w:hAnsi="Arial" w:cs="Arial"/>
+          <w:b/>
+          <w:bCs/>
+        </w:rPr>
+        <w:t>:</w:t>
+      </w:r>
+      <w:r>
+        <w:rPr>
+          <w:rFonts w:ascii="Arial" w:hAnsi="Arial" w:cs="Arial"/>
+        </w:rPr>
+        <w:t xml:space="preserve"> Un puntero a la primera Estación en la línea.</w:t>
+      </w:r>
+    </w:p>
+    <w:p>
+      <w:pPr>
+        <w:pStyle w:val="Prrafodelista"/>
+        <w:numPr>
+          <w:ilvl w:val="0"/>
+          <w:numId w:val="9"/>
+        </w:numPr>
+        <w:ind w:hanging="153"/>
+        <w:jc w:val="both"/>
+        <w:rPr>
+          <w:rFonts w:ascii="Arial" w:hAnsi="Arial" w:cs="Arial"/>
+        </w:rPr>
+      </w:pPr>
+      <w:proofErr w:type="spellStart"/>
+      <w:r>
+        <w:rPr>
+          <w:rFonts w:ascii="Arial" w:hAnsi="Arial" w:cs="Arial"/>
+          <w:b/>
+          <w:bCs/>
+        </w:rPr>
+        <w:t>ultimaEstacion</w:t>
+      </w:r>
+      <w:proofErr w:type="spellEnd"/>
+      <w:r>
+        <w:rPr>
+          <w:rFonts w:ascii="Arial" w:hAnsi="Arial" w:cs="Arial"/>
+          <w:b/>
+          <w:bCs/>
+        </w:rPr>
+        <w:t>:</w:t>
+      </w:r>
+      <w:r>
+        <w:rPr>
+          <w:rFonts w:ascii="Arial" w:hAnsi="Arial" w:cs="Arial"/>
+        </w:rPr>
+        <w:t xml:space="preserve"> Un puntero a la última Estación en la línea.</w:t>
+      </w:r>
+    </w:p>
+    <w:p>
+      <w:pPr>
+        <w:pStyle w:val="Prrafodelista"/>
+        <w:numPr>
+          <w:ilvl w:val="0"/>
+          <w:numId w:val="9"/>
+        </w:numPr>
+        <w:ind w:hanging="153"/>
+        <w:jc w:val="both"/>
+        <w:rPr>
+          <w:rFonts w:ascii="Arial" w:hAnsi="Arial" w:cs="Arial"/>
+        </w:rPr>
+      </w:pPr>
+      <w:r>
+        <w:rPr>
+          <w:rFonts w:ascii="Arial" w:hAnsi="Arial" w:cs="Arial"/>
+          <w:b/>
+          <w:bCs/>
+        </w:rPr>
+        <w:t>siguiente:</w:t>
+      </w:r>
+      <w:r>
+        <w:rPr>
+          <w:rFonts w:ascii="Arial" w:hAnsi="Arial" w:cs="Arial"/>
+        </w:rPr>
+        <w:t xml:space="preserve"> Un puntero a la siguiente Línea en la red.</w:t>
+      </w:r>
+    </w:p>
+    <w:p>
+      <w:pPr>
+        <w:pStyle w:val="Prrafodelista"/>
+        <w:numPr>
+          <w:ilvl w:val="0"/>
+          <w:numId w:val="9"/>
+        </w:numPr>
+        <w:ind w:hanging="153"/>
+        <w:jc w:val="both"/>
+        <w:rPr>
+          <w:rFonts w:ascii="Arial" w:hAnsi="Arial" w:cs="Arial"/>
+        </w:rPr>
+      </w:pPr>
+      <w:r>
+        <w:rPr>
+          <w:rFonts w:ascii="Arial" w:hAnsi="Arial" w:cs="Arial"/>
+          <w:b/>
+          <w:bCs/>
+        </w:rPr>
+        <w:t>capacidad:</w:t>
+      </w:r>
+      <w:r>
+        <w:rPr>
+          <w:rFonts w:ascii="Arial" w:hAnsi="Arial" w:cs="Arial"/>
+        </w:rPr>
+        <w:t xml:space="preserve"> Un entero que representa la capacidad de la línea.</w:t>
+      </w:r>
+    </w:p>
+    <w:p>
+      <w:pPr>
+        <w:pStyle w:val="Prrafodelista"/>
+        <w:numPr>
+          <w:ilvl w:val="0"/>
+          <w:numId w:val="9"/>
+        </w:numPr>
+        <w:ind w:hanging="153"/>
+        <w:jc w:val="both"/>
+        <w:rPr>
+          <w:rFonts w:ascii="Arial" w:hAnsi="Arial" w:cs="Arial"/>
+        </w:rPr>
+      </w:pPr>
+      <w:proofErr w:type="spellStart"/>
+      <w:r>
+        <w:rPr>
+          <w:rFonts w:ascii="Arial" w:hAnsi="Arial" w:cs="Arial"/>
+          <w:b/>
+          <w:bCs/>
+        </w:rPr>
+        <w:t>numEstaciones</w:t>
+      </w:r>
+      <w:proofErr w:type="spellEnd"/>
+      <w:r>
+        <w:rPr>
+          <w:rFonts w:ascii="Arial" w:hAnsi="Arial" w:cs="Arial"/>
+          <w:b/>
+          <w:bCs/>
+        </w:rPr>
+        <w:t>:</w:t>
+      </w:r>
+      <w:r>
+        <w:rPr>
+          <w:rFonts w:ascii="Arial" w:hAnsi="Arial" w:cs="Arial"/>
+        </w:rPr>
+        <w:t xml:space="preserve"> Un entero que representa el número actual de estaciones en la línea.</w:t>
+      </w:r>
+    </w:p>
+    <w:p>
+      <w:pPr>
+        <w:ind w:left="360"/>
+        <w:jc w:val="both"/>
+        <w:rPr>
+          <w:rFonts w:ascii="Arial" w:hAnsi="Arial" w:cs="Arial"/>
+        </w:rPr>
+      </w:pPr>
+    </w:p>
+    <w:p>
+      <w:pPr>
+        <w:pStyle w:val="Prrafodelista"/>
+        <w:numPr>
+          <w:ilvl w:val="0"/>
+          <w:numId w:val="3"/>
+        </w:numPr>
+        <w:ind w:left="284" w:hanging="142"/>
+        <w:jc w:val="both"/>
+        <w:rPr>
+          <w:rFonts w:ascii="Arial" w:hAnsi="Arial" w:cs="Arial"/>
+          <w:b/>
+          <w:bCs/>
+        </w:rPr>
+      </w:pPr>
+      <w:r>
+        <w:rPr>
+          <w:rFonts w:ascii="Arial" w:hAnsi="Arial" w:cs="Arial"/>
+          <w:b/>
+          <w:bCs/>
+        </w:rPr>
+        <w:t>Métodos:</w:t>
+      </w:r>
+    </w:p>
+    <w:p>
+      <w:pPr>
+        <w:pStyle w:val="Prrafodelista"/>
+        <w:numPr>
+          <w:ilvl w:val="0"/>
+          <w:numId w:val="10"/>
+        </w:numPr>
+        <w:jc w:val="both"/>
+        <w:rPr>
+          <w:rFonts w:ascii="Arial" w:hAnsi="Arial" w:cs="Arial"/>
+        </w:rPr>
+      </w:pPr>
+      <w:proofErr w:type="spellStart"/>
+      <w:proofErr w:type="gramStart"/>
+      <w:r>
+        <w:rPr>
+          <w:rFonts w:ascii="Arial" w:hAnsi="Arial" w:cs="Arial"/>
+          <w:b/>
+          <w:bCs/>
+        </w:rPr>
+        <w:t>Linea</w:t>
+      </w:r>
+      <w:proofErr w:type="spellEnd"/>
+      <w:r>
+        <w:rPr>
+          <w:rFonts w:ascii="Arial" w:hAnsi="Arial" w:cs="Arial"/>
+          <w:b/>
+          <w:bCs/>
+        </w:rPr>
+        <w:t>(</w:t>
+      </w:r>
+      <w:proofErr w:type="spellStart"/>
+      <w:proofErr w:type="gramEnd"/>
+      <w:r>
+        <w:rPr>
+          <w:rFonts w:ascii="Arial" w:hAnsi="Arial" w:cs="Arial"/>
+          <w:b/>
+          <w:bCs/>
+        </w:rPr>
+        <w:t>string</w:t>
+      </w:r>
+      <w:proofErr w:type="spellEnd"/>
+      <w:r>
+        <w:rPr>
+          <w:rFonts w:ascii="Arial" w:hAnsi="Arial" w:cs="Arial"/>
+          <w:b/>
+          <w:bCs/>
+        </w:rPr>
+        <w:t xml:space="preserve"> _nombre, </w:t>
+      </w:r>
+      <w:proofErr w:type="spellStart"/>
+      <w:r>
+        <w:rPr>
+          <w:rFonts w:ascii="Arial" w:hAnsi="Arial" w:cs="Arial"/>
+          <w:b/>
+          <w:bCs/>
+        </w:rPr>
+        <w:t>string</w:t>
+      </w:r>
+      <w:proofErr w:type="spellEnd"/>
+      <w:r>
+        <w:rPr>
+          <w:rFonts w:ascii="Arial" w:hAnsi="Arial" w:cs="Arial"/>
+          <w:b/>
+          <w:bCs/>
+        </w:rPr>
+        <w:t xml:space="preserve"> _transporte, </w:t>
+      </w:r>
+      <w:proofErr w:type="spellStart"/>
+      <w:r>
+        <w:rPr>
+          <w:rFonts w:ascii="Arial" w:hAnsi="Arial" w:cs="Arial"/>
+          <w:b/>
+          <w:bCs/>
+        </w:rPr>
+        <w:t>int</w:t>
+      </w:r>
+      <w:proofErr w:type="spellEnd"/>
+      <w:r>
+        <w:rPr>
+          <w:rFonts w:ascii="Arial" w:hAnsi="Arial" w:cs="Arial"/>
+          <w:b/>
+          <w:bCs/>
+        </w:rPr>
+        <w:t xml:space="preserve"> _capacidad):</w:t>
+      </w:r>
+      <w:r>
+        <w:rPr>
+          <w:rFonts w:ascii="Arial" w:hAnsi="Arial" w:cs="Arial"/>
+        </w:rPr>
+        <w:t xml:space="preserve"> Constructor que inicializa el nombre, tipo de transporte y capacidad de la línea.</w:t>
+      </w:r>
+    </w:p>
+    <w:p>
+      <w:pPr>
+        <w:pStyle w:val="Prrafodelista"/>
+        <w:numPr>
+          <w:ilvl w:val="0"/>
+          <w:numId w:val="10"/>
+        </w:numPr>
+        <w:jc w:val="both"/>
+        <w:rPr>
+          <w:rFonts w:ascii="Arial" w:hAnsi="Arial" w:cs="Arial"/>
+        </w:rPr>
+      </w:pPr>
+      <w:proofErr w:type="spellStart"/>
+      <w:proofErr w:type="gramStart"/>
+      <w:r>
+        <w:rPr>
+          <w:rFonts w:ascii="Arial" w:hAnsi="Arial" w:cs="Arial"/>
+          <w:b/>
+          <w:bCs/>
+        </w:rPr>
+        <w:t>getNombre</w:t>
+      </w:r>
+      <w:proofErr w:type="spellEnd"/>
+      <w:r>
+        <w:rPr>
+          <w:rFonts w:ascii="Arial" w:hAnsi="Arial" w:cs="Arial"/>
+          <w:b/>
+          <w:bCs/>
+        </w:rPr>
+        <w:t>(</w:t>
+      </w:r>
+      <w:proofErr w:type="gramEnd"/>
+      <w:r>
+        <w:rPr>
+          <w:rFonts w:ascii="Arial" w:hAnsi="Arial" w:cs="Arial"/>
+          <w:b/>
+          <w:bCs/>
+        </w:rPr>
+        <w:t>):</w:t>
+      </w:r>
+      <w:r>
+        <w:rPr>
+          <w:rFonts w:ascii="Arial" w:hAnsi="Arial" w:cs="Arial"/>
+        </w:rPr>
+        <w:t xml:space="preserve"> Devuelve el nombre de la línea.</w:t>
+      </w:r>
+    </w:p>
+    <w:p>
+      <w:pPr>
+        <w:pStyle w:val="Prrafodelista"/>
+        <w:numPr>
+          <w:ilvl w:val="0"/>
+          <w:numId w:val="10"/>
+        </w:numPr>
+        <w:jc w:val="both"/>
+        <w:rPr>
+          <w:rFonts w:ascii="Arial" w:hAnsi="Arial" w:cs="Arial"/>
+        </w:rPr>
+      </w:pPr>
+      <w:proofErr w:type="spellStart"/>
+      <w:proofErr w:type="gramStart"/>
+      <w:r>
+        <w:rPr>
+          <w:rFonts w:ascii="Arial" w:hAnsi="Arial" w:cs="Arial"/>
+          <w:b/>
+          <w:bCs/>
+        </w:rPr>
+        <w:t>numeroEstaciones</w:t>
+      </w:r>
+      <w:proofErr w:type="spellEnd"/>
+      <w:r>
+        <w:rPr>
+          <w:rFonts w:ascii="Arial" w:hAnsi="Arial" w:cs="Arial"/>
+          <w:b/>
+          <w:bCs/>
+        </w:rPr>
+        <w:t>(</w:t>
+      </w:r>
+      <w:proofErr w:type="gramEnd"/>
+      <w:r>
+        <w:rPr>
+          <w:rFonts w:ascii="Arial" w:hAnsi="Arial" w:cs="Arial"/>
+          <w:b/>
+          <w:bCs/>
+        </w:rPr>
+        <w:t>):</w:t>
+      </w:r>
+      <w:r>
+        <w:rPr>
+          <w:rFonts w:ascii="Arial" w:hAnsi="Arial" w:cs="Arial"/>
+        </w:rPr>
+        <w:t xml:space="preserve"> Devuelve el número de estaciones en la línea.</w:t>
+      </w:r>
+    </w:p>
+    <w:p>
+      <w:pPr>
+        <w:pStyle w:val="Prrafodelista"/>
+        <w:numPr>
+          <w:ilvl w:val="0"/>
+          <w:numId w:val="10"/>
+        </w:numPr>
+        <w:jc w:val="both"/>
+        <w:rPr>
+          <w:rFonts w:ascii="Arial" w:hAnsi="Arial" w:cs="Arial"/>
+        </w:rPr>
+      </w:pPr>
+      <w:proofErr w:type="spellStart"/>
+      <w:proofErr w:type="gramStart"/>
+      <w:r>
+        <w:rPr>
+          <w:rFonts w:ascii="Arial" w:hAnsi="Arial" w:cs="Arial"/>
+          <w:b/>
+          <w:bCs/>
+        </w:rPr>
+        <w:t>agregarEstacion</w:t>
+      </w:r>
+      <w:proofErr w:type="spellEnd"/>
+      <w:r>
+        <w:rPr>
+          <w:rFonts w:ascii="Arial" w:hAnsi="Arial" w:cs="Arial"/>
+          <w:b/>
+          <w:bCs/>
+        </w:rPr>
+        <w:t>(</w:t>
+      </w:r>
+      <w:proofErr w:type="spellStart"/>
+      <w:proofErr w:type="gramEnd"/>
+      <w:r>
+        <w:rPr>
+          <w:rFonts w:ascii="Arial" w:hAnsi="Arial" w:cs="Arial"/>
+          <w:b/>
+          <w:bCs/>
+        </w:rPr>
+        <w:t>Estacion</w:t>
+      </w:r>
+      <w:proofErr w:type="spellEnd"/>
+      <w:r>
+        <w:rPr>
+          <w:rFonts w:ascii="Arial" w:hAnsi="Arial" w:cs="Arial"/>
+          <w:b/>
+          <w:bCs/>
+        </w:rPr>
+        <w:t xml:space="preserve">* </w:t>
+      </w:r>
+      <w:proofErr w:type="spellStart"/>
+      <w:r>
+        <w:rPr>
+          <w:rFonts w:ascii="Arial" w:hAnsi="Arial" w:cs="Arial"/>
+          <w:b/>
+          <w:bCs/>
+        </w:rPr>
+        <w:t>estacion</w:t>
+      </w:r>
+      <w:proofErr w:type="spellEnd"/>
+      <w:r>
+        <w:rPr>
+          <w:rFonts w:ascii="Arial" w:hAnsi="Arial" w:cs="Arial"/>
+          <w:b/>
+          <w:bCs/>
+        </w:rPr>
+        <w:t>):</w:t>
+      </w:r>
+      <w:r>
+        <w:rPr>
+          <w:rFonts w:ascii="Arial" w:hAnsi="Arial" w:cs="Arial"/>
+        </w:rPr>
+        <w:t xml:space="preserve"> Agrega una estación a la línea.</w:t>
+      </w:r>
+    </w:p>
+    <w:p>
+      <w:pPr>
+        <w:pStyle w:val="Prrafodelista"/>
+        <w:numPr>
+          <w:ilvl w:val="0"/>
+          <w:numId w:val="10"/>
+        </w:numPr>
+        <w:jc w:val="both"/>
+        <w:rPr>
+          <w:rFonts w:ascii="Arial" w:hAnsi="Arial" w:cs="Arial"/>
+        </w:rPr>
+      </w:pPr>
+      <w:proofErr w:type="spellStart"/>
+      <w:proofErr w:type="gramStart"/>
+      <w:r>
+        <w:rPr>
+          <w:rFonts w:ascii="Arial" w:hAnsi="Arial" w:cs="Arial"/>
+          <w:b/>
+          <w:bCs/>
+        </w:rPr>
+        <w:t>eliminarEstacion</w:t>
+      </w:r>
+      <w:proofErr w:type="spellEnd"/>
+      <w:r>
+        <w:rPr>
+          <w:rFonts w:ascii="Arial" w:hAnsi="Arial" w:cs="Arial"/>
+          <w:b/>
+          <w:bCs/>
+        </w:rPr>
+        <w:t>(</w:t>
+      </w:r>
+      <w:proofErr w:type="spellStart"/>
+      <w:proofErr w:type="gramEnd"/>
+      <w:r>
+        <w:rPr>
+          <w:rFonts w:ascii="Arial" w:hAnsi="Arial" w:cs="Arial"/>
+          <w:b/>
+          <w:bCs/>
+        </w:rPr>
+        <w:t>Estacion</w:t>
+      </w:r>
+      <w:proofErr w:type="spellEnd"/>
+      <w:r>
+        <w:rPr>
+          <w:rFonts w:ascii="Arial" w:hAnsi="Arial" w:cs="Arial"/>
+          <w:b/>
+          <w:bCs/>
+        </w:rPr>
+        <w:t xml:space="preserve">* </w:t>
+      </w:r>
+      <w:proofErr w:type="spellStart"/>
+      <w:r>
+        <w:rPr>
+          <w:rFonts w:ascii="Arial" w:hAnsi="Arial" w:cs="Arial"/>
+          <w:b/>
+          <w:bCs/>
+        </w:rPr>
+        <w:t>estacion</w:t>
+      </w:r>
+      <w:proofErr w:type="spellEnd"/>
+      <w:r>
+        <w:rPr>
+          <w:rFonts w:ascii="Arial" w:hAnsi="Arial" w:cs="Arial"/>
+          <w:b/>
+          <w:bCs/>
+        </w:rPr>
+        <w:t>):</w:t>
+      </w:r>
+      <w:r>
+        <w:rPr>
+          <w:rFonts w:ascii="Arial" w:hAnsi="Arial" w:cs="Arial"/>
+        </w:rPr>
+        <w:t xml:space="preserve"> Elimina una estación de la línea.</w:t>
+      </w:r>
+    </w:p>
+    <w:p>
+      <w:pPr>
+        <w:pStyle w:val="Prrafodelista"/>
+        <w:numPr>
+          <w:ilvl w:val="0"/>
+          <w:numId w:val="10"/>
+        </w:numPr>
+        <w:jc w:val="both"/>
+        <w:rPr>
+          <w:rFonts w:ascii="Arial" w:hAnsi="Arial" w:cs="Arial"/>
+        </w:rPr>
+      </w:pPr>
+      <w:proofErr w:type="spellStart"/>
+      <w:proofErr w:type="gramStart"/>
+      <w:r>
+        <w:rPr>
+          <w:rFonts w:ascii="Arial" w:hAnsi="Arial" w:cs="Arial"/>
+          <w:b/>
+          <w:bCs/>
+        </w:rPr>
+        <w:t>tiempoDeViaje</w:t>
+      </w:r>
+      <w:proofErr w:type="spellEnd"/>
+      <w:r>
+        <w:rPr>
+          <w:rFonts w:ascii="Arial" w:hAnsi="Arial" w:cs="Arial"/>
+          <w:b/>
+          <w:bCs/>
+        </w:rPr>
+        <w:t>(</w:t>
+      </w:r>
+      <w:proofErr w:type="spellStart"/>
+      <w:proofErr w:type="gramEnd"/>
+      <w:r>
+        <w:rPr>
+          <w:rFonts w:ascii="Arial" w:hAnsi="Arial" w:cs="Arial"/>
+          <w:b/>
+          <w:bCs/>
+        </w:rPr>
+        <w:t>Estacion</w:t>
+      </w:r>
+      <w:proofErr w:type="spellEnd"/>
+      <w:r>
+        <w:rPr>
+          <w:rFonts w:ascii="Arial" w:hAnsi="Arial" w:cs="Arial"/>
+          <w:b/>
+          <w:bCs/>
+        </w:rPr>
+        <w:t xml:space="preserve">* origen, </w:t>
+      </w:r>
+      <w:proofErr w:type="spellStart"/>
+      <w:r>
+        <w:rPr>
+          <w:rFonts w:ascii="Arial" w:hAnsi="Arial" w:cs="Arial"/>
+          <w:b/>
+          <w:bCs/>
+        </w:rPr>
+        <w:t>Estacion</w:t>
+      </w:r>
+      <w:proofErr w:type="spellEnd"/>
+      <w:r>
+        <w:rPr>
+          <w:rFonts w:ascii="Arial" w:hAnsi="Arial" w:cs="Arial"/>
+          <w:b/>
+          <w:bCs/>
+        </w:rPr>
+        <w:t>* destino):</w:t>
+      </w:r>
+      <w:r>
+        <w:rPr>
+          <w:rFonts w:ascii="Arial" w:hAnsi="Arial" w:cs="Arial"/>
+        </w:rPr>
+        <w:t xml:space="preserve"> Calcula el tiempo de viaje entre dos estaciones en la misma línea.</w:t>
+      </w:r>
+    </w:p>
+    <w:p>
+      <w:pPr>
+        <w:pStyle w:val="Prrafodelista"/>
+        <w:numPr>
+          <w:ilvl w:val="0"/>
+          <w:numId w:val="10"/>
+        </w:numPr>
+        <w:jc w:val="both"/>
+        <w:rPr>
+          <w:rFonts w:ascii="Arial" w:hAnsi="Arial" w:cs="Arial"/>
+        </w:rPr>
+      </w:pPr>
+      <w:proofErr w:type="spellStart"/>
+      <w:proofErr w:type="gramStart"/>
+      <w:r>
+        <w:rPr>
+          <w:rFonts w:ascii="Arial" w:hAnsi="Arial" w:cs="Arial"/>
+          <w:b/>
+          <w:bCs/>
+        </w:rPr>
+        <w:t>getSiguiente</w:t>
+      </w:r>
+      <w:proofErr w:type="spellEnd"/>
+      <w:r>
+        <w:rPr>
+          <w:rFonts w:ascii="Arial" w:hAnsi="Arial" w:cs="Arial"/>
+          <w:b/>
+          <w:bCs/>
+        </w:rPr>
+        <w:t>(</w:t>
+      </w:r>
+      <w:proofErr w:type="gramEnd"/>
+      <w:r>
+        <w:rPr>
+          <w:rFonts w:ascii="Arial" w:hAnsi="Arial" w:cs="Arial"/>
+          <w:b/>
+          <w:bCs/>
+        </w:rPr>
+        <w:t>):</w:t>
+      </w:r>
+      <w:r>
+        <w:rPr>
+          <w:rFonts w:ascii="Arial" w:hAnsi="Arial" w:cs="Arial"/>
+        </w:rPr>
+        <w:t xml:space="preserve"> Devuelve la siguiente Línea en la red.</w:t>
+      </w:r>
+    </w:p>
+    <w:p>
+      <w:pPr>
+        <w:pStyle w:val="Prrafodelista"/>
+        <w:numPr>
+          <w:ilvl w:val="0"/>
+          <w:numId w:val="10"/>
+        </w:numPr>
+        <w:jc w:val="both"/>
+        <w:rPr>
+          <w:rFonts w:ascii="Arial" w:hAnsi="Arial" w:cs="Arial"/>
+        </w:rPr>
+      </w:pPr>
+      <w:proofErr w:type="spellStart"/>
+      <w:proofErr w:type="gramStart"/>
+      <w:r>
+        <w:rPr>
+          <w:rFonts w:ascii="Arial" w:hAnsi="Arial" w:cs="Arial"/>
+          <w:b/>
+          <w:bCs/>
+        </w:rPr>
+        <w:lastRenderedPageBreak/>
+        <w:t>setSiguiente</w:t>
+      </w:r>
+      <w:proofErr w:type="spellEnd"/>
+      <w:r>
+        <w:rPr>
+          <w:rFonts w:ascii="Arial" w:hAnsi="Arial" w:cs="Arial"/>
+          <w:b/>
+          <w:bCs/>
+        </w:rPr>
+        <w:t>(</w:t>
+      </w:r>
+      <w:proofErr w:type="spellStart"/>
+      <w:proofErr w:type="gramEnd"/>
+      <w:r>
+        <w:rPr>
+          <w:rFonts w:ascii="Arial" w:hAnsi="Arial" w:cs="Arial"/>
+          <w:b/>
+          <w:bCs/>
+        </w:rPr>
+        <w:t>Linea</w:t>
+      </w:r>
+      <w:proofErr w:type="spellEnd"/>
+      <w:r>
+        <w:rPr>
+          <w:rFonts w:ascii="Arial" w:hAnsi="Arial" w:cs="Arial"/>
+          <w:b/>
+          <w:bCs/>
+        </w:rPr>
+        <w:t>* _siguiente):</w:t>
+      </w:r>
+      <w:r>
+        <w:rPr>
+          <w:rFonts w:ascii="Arial" w:hAnsi="Arial" w:cs="Arial"/>
+        </w:rPr>
+        <w:t xml:space="preserve"> Establece la siguiente Línea en la red.</w:t>
+      </w:r>
+    </w:p>
+    <w:p>
+      <w:pPr>
+        <w:jc w:val="both"/>
+        <w:rPr>
+          <w:rFonts w:ascii="Arial" w:hAnsi="Arial" w:cs="Arial"/>
+          <w:b/>
+          <w:bCs/>
+        </w:rPr>
+      </w:pPr>
+      <w:r>
+        <w:rPr>
+          <w:rFonts w:ascii="Arial" w:hAnsi="Arial" w:cs="Arial"/>
+          <w:b/>
+          <w:bCs/>
+        </w:rPr>
+        <w:t>Clase Red:</w:t>
+      </w:r>
+    </w:p>
+    <w:p>
+      <w:pPr>
+        <w:pStyle w:val="Prrafodelista"/>
+        <w:numPr>
+          <w:ilvl w:val="0"/>
+          <w:numId w:val="3"/>
+        </w:numPr>
+        <w:ind w:left="284" w:hanging="142"/>
+        <w:jc w:val="both"/>
+        <w:rPr>
+          <w:rFonts w:ascii="Arial" w:hAnsi="Arial" w:cs="Arial"/>
+          <w:b/>
+          <w:bCs/>
+        </w:rPr>
+      </w:pPr>
+      <w:r>
+        <w:rPr>
+          <w:rFonts w:ascii="Arial" w:hAnsi="Arial" w:cs="Arial"/>
+          <w:b/>
+          <w:bCs/>
+        </w:rPr>
+        <w:t>Atributos:</w:t>
+      </w:r>
+    </w:p>
+    <w:p>
+      <w:pPr>
+        <w:pStyle w:val="Prrafodelista"/>
+        <w:numPr>
+          <w:ilvl w:val="0"/>
+          <w:numId w:val="11"/>
+        </w:numPr>
+        <w:jc w:val="both"/>
+        <w:rPr>
+          <w:rFonts w:ascii="Arial" w:hAnsi="Arial" w:cs="Arial"/>
+        </w:rPr>
+      </w:pPr>
+      <w:proofErr w:type="spellStart"/>
+      <w:r>
+        <w:rPr>
+          <w:rFonts w:ascii="Arial" w:hAnsi="Arial" w:cs="Arial"/>
+          <w:b/>
+          <w:bCs/>
+        </w:rPr>
+        <w:t>primeraLinea</w:t>
+      </w:r>
+      <w:proofErr w:type="spellEnd"/>
+      <w:r>
+        <w:rPr>
+          <w:rFonts w:ascii="Arial" w:hAnsi="Arial" w:cs="Arial"/>
+          <w:b/>
+          <w:bCs/>
+        </w:rPr>
+        <w:t>:</w:t>
+      </w:r>
+      <w:r>
+        <w:rPr>
+          <w:rFonts w:ascii="Arial" w:hAnsi="Arial" w:cs="Arial"/>
+        </w:rPr>
+        <w:t xml:space="preserve"> Un puntero a la primera Línea en la red.</w:t>
+      </w:r>
+    </w:p>
+    <w:p>
+      <w:pPr>
+        <w:pStyle w:val="Prrafodelista"/>
+        <w:numPr>
+          <w:ilvl w:val="0"/>
+          <w:numId w:val="11"/>
+        </w:numPr>
+        <w:jc w:val="both"/>
+        <w:rPr>
+          <w:rFonts w:ascii="Arial" w:hAnsi="Arial" w:cs="Arial"/>
+        </w:rPr>
+      </w:pPr>
+      <w:proofErr w:type="spellStart"/>
+      <w:r>
+        <w:rPr>
+          <w:rFonts w:ascii="Arial" w:hAnsi="Arial" w:cs="Arial"/>
+          <w:b/>
+          <w:bCs/>
+        </w:rPr>
+        <w:t>ultimaLinea</w:t>
+      </w:r>
+      <w:proofErr w:type="spellEnd"/>
+      <w:r>
+        <w:rPr>
+          <w:rFonts w:ascii="Arial" w:hAnsi="Arial" w:cs="Arial"/>
+          <w:b/>
+          <w:bCs/>
+        </w:rPr>
+        <w:t>:</w:t>
+      </w:r>
+      <w:r>
+        <w:rPr>
+          <w:rFonts w:ascii="Arial" w:hAnsi="Arial" w:cs="Arial"/>
+        </w:rPr>
+        <w:t xml:space="preserve"> Un puntero a la última Línea en la red.</w:t>
+      </w:r>
+    </w:p>
+    <w:p>
+      <w:pPr>
+        <w:pStyle w:val="Prrafodelista"/>
+        <w:numPr>
+          <w:ilvl w:val="0"/>
+          <w:numId w:val="11"/>
+        </w:numPr>
+        <w:jc w:val="both"/>
+        <w:rPr>
+          <w:rFonts w:ascii="Arial" w:hAnsi="Arial" w:cs="Arial"/>
+        </w:rPr>
+      </w:pPr>
+      <w:proofErr w:type="spellStart"/>
+      <w:r>
+        <w:rPr>
+          <w:rFonts w:ascii="Arial" w:hAnsi="Arial" w:cs="Arial"/>
+          <w:b/>
+          <w:bCs/>
+        </w:rPr>
+        <w:t>numLineas</w:t>
+      </w:r>
+      <w:proofErr w:type="spellEnd"/>
+      <w:r>
+        <w:rPr>
+          <w:rFonts w:ascii="Arial" w:hAnsi="Arial" w:cs="Arial"/>
+          <w:b/>
+          <w:bCs/>
+        </w:rPr>
+        <w:t>:</w:t>
+      </w:r>
+      <w:r>
+        <w:rPr>
+          <w:rFonts w:ascii="Arial" w:hAnsi="Arial" w:cs="Arial"/>
+        </w:rPr>
+        <w:t xml:space="preserve"> Un entero que representa el número actual de líneas en la red.</w:t>
+      </w:r>
+    </w:p>
+    <w:p>
+      <w:pPr>
+        <w:ind w:left="360"/>
+        <w:jc w:val="both"/>
+        <w:rPr>
+          <w:rFonts w:ascii="Arial" w:hAnsi="Arial" w:cs="Arial"/>
+        </w:rPr>
+      </w:pPr>
+    </w:p>
+    <w:p>
+      <w:pPr>
+        <w:pStyle w:val="Prrafodelista"/>
+        <w:numPr>
+          <w:ilvl w:val="0"/>
+          <w:numId w:val="3"/>
+        </w:numPr>
+        <w:ind w:left="284" w:hanging="142"/>
+        <w:jc w:val="both"/>
+        <w:rPr>
+          <w:rFonts w:ascii="Arial" w:hAnsi="Arial" w:cs="Arial"/>
+          <w:b/>
+          <w:bCs/>
+        </w:rPr>
+      </w:pPr>
+      <w:r>
+        <w:rPr>
+          <w:rFonts w:ascii="Arial" w:hAnsi="Arial" w:cs="Arial"/>
+          <w:b/>
+          <w:bCs/>
+        </w:rPr>
+        <w:t>Métodos:</w:t>
+      </w:r>
+    </w:p>
+    <w:p>
+      <w:pPr>
+        <w:pStyle w:val="Prrafodelista"/>
+        <w:numPr>
+          <w:ilvl w:val="0"/>
+          <w:numId w:val="12"/>
+        </w:numPr>
+        <w:jc w:val="both"/>
+        <w:rPr>
+          <w:rFonts w:ascii="Arial" w:hAnsi="Arial" w:cs="Arial"/>
+        </w:rPr>
+      </w:pPr>
+      <w:r>
+        <w:rPr>
+          <w:rFonts w:ascii="Arial" w:hAnsi="Arial" w:cs="Arial"/>
+          <w:b/>
+          <w:bCs/>
+        </w:rPr>
+        <w:t>Red()</w:t>
+      </w:r>
+      <w:r>
+        <w:rPr>
+          <w:rFonts w:ascii="Arial" w:hAnsi="Arial" w:cs="Arial"/>
+        </w:rPr>
+        <w:t>: Constructor que inicializa los atributos de la red.</w:t>
+      </w:r>
+    </w:p>
+    <w:p>
+      <w:pPr>
+        <w:pStyle w:val="Prrafodelista"/>
+        <w:numPr>
+          <w:ilvl w:val="0"/>
+          <w:numId w:val="12"/>
+        </w:numPr>
+        <w:jc w:val="both"/>
+        <w:rPr>
+          <w:rFonts w:ascii="Arial" w:hAnsi="Arial" w:cs="Arial"/>
+        </w:rPr>
+      </w:pPr>
+      <w:proofErr w:type="spellStart"/>
+      <w:proofErr w:type="gramStart"/>
+      <w:r>
+        <w:rPr>
+          <w:rFonts w:ascii="Arial" w:hAnsi="Arial" w:cs="Arial"/>
+          <w:b/>
+          <w:bCs/>
+        </w:rPr>
+        <w:t>agregarLinea</w:t>
+      </w:r>
+      <w:proofErr w:type="spellEnd"/>
+      <w:r>
+        <w:rPr>
+          <w:rFonts w:ascii="Arial" w:hAnsi="Arial" w:cs="Arial"/>
+          <w:b/>
+          <w:bCs/>
+        </w:rPr>
+        <w:t>(</w:t>
+      </w:r>
+      <w:proofErr w:type="spellStart"/>
+      <w:proofErr w:type="gramEnd"/>
+      <w:r>
+        <w:rPr>
+          <w:rFonts w:ascii="Arial" w:hAnsi="Arial" w:cs="Arial"/>
+          <w:b/>
+          <w:bCs/>
+        </w:rPr>
+        <w:t>Linea</w:t>
+      </w:r>
+      <w:proofErr w:type="spellEnd"/>
+      <w:r>
+        <w:rPr>
+          <w:rFonts w:ascii="Arial" w:hAnsi="Arial" w:cs="Arial"/>
+          <w:b/>
+          <w:bCs/>
+        </w:rPr>
+        <w:t xml:space="preserve">* </w:t>
+      </w:r>
+      <w:proofErr w:type="spellStart"/>
+      <w:r>
+        <w:rPr>
+          <w:rFonts w:ascii="Arial" w:hAnsi="Arial" w:cs="Arial"/>
+          <w:b/>
+          <w:bCs/>
+        </w:rPr>
+        <w:t>linea</w:t>
+      </w:r>
+      <w:proofErr w:type="spellEnd"/>
+      <w:r>
+        <w:rPr>
+          <w:rFonts w:ascii="Arial" w:hAnsi="Arial" w:cs="Arial"/>
+          <w:b/>
+          <w:bCs/>
+        </w:rPr>
+        <w:t>):</w:t>
+      </w:r>
+      <w:r>
+        <w:rPr>
+          <w:rFonts w:ascii="Arial" w:hAnsi="Arial" w:cs="Arial"/>
+        </w:rPr>
+        <w:t xml:space="preserve"> Agrega una nueva línea a la red.</w:t>
+      </w:r>
+    </w:p>
+    <w:p>
+      <w:pPr>
+        <w:pStyle w:val="Prrafodelista"/>
+        <w:numPr>
+          <w:ilvl w:val="0"/>
+          <w:numId w:val="12"/>
+        </w:numPr>
+        <w:jc w:val="both"/>
+        <w:rPr>
+          <w:rFonts w:ascii="Arial" w:hAnsi="Arial" w:cs="Arial"/>
+        </w:rPr>
+      </w:pPr>
+      <w:proofErr w:type="spellStart"/>
+      <w:proofErr w:type="gramStart"/>
+      <w:r>
+        <w:rPr>
+          <w:rFonts w:ascii="Arial" w:hAnsi="Arial" w:cs="Arial"/>
+          <w:b/>
+          <w:bCs/>
+        </w:rPr>
+        <w:t>eliminarLinea</w:t>
+      </w:r>
+      <w:proofErr w:type="spellEnd"/>
+      <w:r>
+        <w:rPr>
+          <w:rFonts w:ascii="Arial" w:hAnsi="Arial" w:cs="Arial"/>
+          <w:b/>
+          <w:bCs/>
+        </w:rPr>
+        <w:t>(</w:t>
+      </w:r>
+      <w:proofErr w:type="spellStart"/>
+      <w:proofErr w:type="gramEnd"/>
+      <w:r>
+        <w:rPr>
+          <w:rFonts w:ascii="Arial" w:hAnsi="Arial" w:cs="Arial"/>
+          <w:b/>
+          <w:bCs/>
+        </w:rPr>
+        <w:t>Linea</w:t>
+      </w:r>
+      <w:proofErr w:type="spellEnd"/>
+      <w:r>
+        <w:rPr>
+          <w:rFonts w:ascii="Arial" w:hAnsi="Arial" w:cs="Arial"/>
+          <w:b/>
+          <w:bCs/>
+        </w:rPr>
+        <w:t xml:space="preserve">* </w:t>
+      </w:r>
+      <w:proofErr w:type="spellStart"/>
+      <w:r>
+        <w:rPr>
+          <w:rFonts w:ascii="Arial" w:hAnsi="Arial" w:cs="Arial"/>
+          <w:b/>
+          <w:bCs/>
+        </w:rPr>
+        <w:t>linea</w:t>
+      </w:r>
+      <w:proofErr w:type="spellEnd"/>
+      <w:r>
+        <w:rPr>
+          <w:rFonts w:ascii="Arial" w:hAnsi="Arial" w:cs="Arial"/>
+          <w:b/>
+          <w:bCs/>
+        </w:rPr>
+        <w:t>):</w:t>
+      </w:r>
+      <w:r>
+        <w:rPr>
+          <w:rFonts w:ascii="Arial" w:hAnsi="Arial" w:cs="Arial"/>
+        </w:rPr>
+        <w:t xml:space="preserve"> Elimina una línea de la red.</w:t>
+      </w:r>
+    </w:p>
+    <w:p>
+      <w:pPr>
+        <w:pStyle w:val="Prrafodelista"/>
+        <w:numPr>
+          <w:ilvl w:val="0"/>
+          <w:numId w:val="12"/>
+        </w:numPr>
+        <w:jc w:val="both"/>
+        <w:rPr>
+          <w:rFonts w:ascii="Arial" w:hAnsi="Arial" w:cs="Arial"/>
+        </w:rPr>
+      </w:pPr>
+      <w:proofErr w:type="spellStart"/>
+      <w:proofErr w:type="gramStart"/>
+      <w:r>
+        <w:rPr>
+          <w:rFonts w:ascii="Arial" w:hAnsi="Arial" w:cs="Arial"/>
+          <w:b/>
+          <w:bCs/>
+        </w:rPr>
+        <w:t>contarLineas</w:t>
+      </w:r>
+      <w:proofErr w:type="spellEnd"/>
+      <w:r>
+        <w:rPr>
+          <w:rFonts w:ascii="Arial" w:hAnsi="Arial" w:cs="Arial"/>
+          <w:b/>
+          <w:bCs/>
+        </w:rPr>
+        <w:t>(</w:t>
+      </w:r>
+      <w:proofErr w:type="gramEnd"/>
+      <w:r>
+        <w:rPr>
+          <w:rFonts w:ascii="Arial" w:hAnsi="Arial" w:cs="Arial"/>
+          <w:b/>
+          <w:bCs/>
+        </w:rPr>
+        <w:t>):</w:t>
+      </w:r>
+      <w:r>
+        <w:rPr>
+          <w:rFonts w:ascii="Arial" w:hAnsi="Arial" w:cs="Arial"/>
+        </w:rPr>
+        <w:t xml:space="preserve"> Devuelve el número de líneas en la red.</w:t>
+      </w:r>
+    </w:p>
+    <w:p>
+      <w:pPr>
+        <w:pStyle w:val="Prrafodelista"/>
+        <w:numPr>
+          <w:ilvl w:val="0"/>
+          <w:numId w:val="12"/>
+        </w:numPr>
+        <w:jc w:val="both"/>
+        <w:rPr>
+          <w:rFonts w:ascii="Arial" w:hAnsi="Arial" w:cs="Arial"/>
+        </w:rPr>
+      </w:pPr>
+      <w:proofErr w:type="spellStart"/>
+      <w:proofErr w:type="gramStart"/>
+      <w:r>
+        <w:rPr>
+          <w:rFonts w:ascii="Arial" w:hAnsi="Arial" w:cs="Arial"/>
+          <w:b/>
+          <w:bCs/>
+        </w:rPr>
+        <w:t>mostrarMenu</w:t>
+      </w:r>
+      <w:proofErr w:type="spellEnd"/>
+      <w:r>
+        <w:rPr>
+          <w:rFonts w:ascii="Arial" w:hAnsi="Arial" w:cs="Arial"/>
+          <w:b/>
+          <w:bCs/>
+        </w:rPr>
+        <w:t>(</w:t>
+      </w:r>
+      <w:proofErr w:type="gramEnd"/>
+      <w:r>
+        <w:rPr>
+          <w:rFonts w:ascii="Arial" w:hAnsi="Arial" w:cs="Arial"/>
+          <w:b/>
+          <w:bCs/>
+        </w:rPr>
+        <w:t>):</w:t>
+      </w:r>
+      <w:r>
+        <w:rPr>
+          <w:rFonts w:ascii="Arial" w:hAnsi="Arial" w:cs="Arial"/>
+        </w:rPr>
+        <w:t xml:space="preserve"> Muestra un menú de opciones para interactuar con el sistema.</w:t>
+      </w:r>
+    </w:p>
+    <w:p>
+      <w:pPr>
+        <w:pStyle w:val="Prrafodelista"/>
+        <w:numPr>
+          <w:ilvl w:val="0"/>
+          <w:numId w:val="12"/>
+        </w:numPr>
+        <w:jc w:val="both"/>
+        <w:rPr>
+          <w:rFonts w:ascii="Arial" w:hAnsi="Arial" w:cs="Arial"/>
+        </w:rPr>
+      </w:pPr>
+      <w:r>
+        <w:rPr>
+          <w:rFonts w:ascii="Arial" w:hAnsi="Arial" w:cs="Arial"/>
+        </w:rPr>
+        <w:t xml:space="preserve">Además de las clases, hay una función </w:t>
+      </w:r>
+      <w:proofErr w:type="spellStart"/>
+      <w:r>
+        <w:rPr>
+          <w:rFonts w:ascii="Arial" w:hAnsi="Arial" w:cs="Arial"/>
+        </w:rPr>
+        <w:t>calcularTiempoDeLlegada</w:t>
+      </w:r>
+      <w:proofErr w:type="spellEnd"/>
+      <w:r>
+        <w:rPr>
+          <w:rFonts w:ascii="Arial" w:hAnsi="Arial" w:cs="Arial"/>
+        </w:rPr>
+        <w:t xml:space="preserve"> que simula el cálculo del tiempo de llegada entre dos estaciones en la misma línea.</w:t>
+      </w:r>
+    </w:p>
+    <w:p>
+      <w:pPr>
+        <w:jc w:val="both"/>
+        <w:rPr>
+          <w:rFonts w:ascii="Arial" w:hAnsi="Arial" w:cs="Arial"/>
+        </w:rPr>
+      </w:pPr>
+      <w:r>
+        <w:rPr>
+          <w:rFonts w:ascii="Arial" w:hAnsi="Arial" w:cs="Arial"/>
+        </w:rPr>
+        <w:t xml:space="preserve">El programa principal </w:t>
+      </w:r>
+      <w:proofErr w:type="spellStart"/>
+      <w:proofErr w:type="gramStart"/>
+      <w:r>
+        <w:rPr>
+          <w:rFonts w:ascii="Arial" w:hAnsi="Arial" w:cs="Arial"/>
+        </w:rPr>
+        <w:t>main</w:t>
+      </w:r>
+      <w:proofErr w:type="spellEnd"/>
+      <w:r>
+        <w:rPr>
+          <w:rFonts w:ascii="Arial" w:hAnsi="Arial" w:cs="Arial"/>
+        </w:rPr>
+        <w:t>(</w:t>
+      </w:r>
+      <w:proofErr w:type="gramEnd"/>
+      <w:r>
+        <w:rPr>
+          <w:rFonts w:ascii="Arial" w:hAnsi="Arial" w:cs="Arial"/>
+        </w:rPr>
+        <w:t>)</w:t>
+      </w:r>
+      <w:r>
+        <w:rPr>
+          <w:rFonts w:ascii="Arial" w:hAnsi="Arial" w:cs="Arial"/>
+        </w:rPr>
+        <w:t xml:space="preserve"> se</w:t>
+      </w:r>
+      <w:r>
+        <w:rPr>
+          <w:rFonts w:ascii="Arial" w:hAnsi="Arial" w:cs="Arial"/>
+        </w:rPr>
+        <w:t xml:space="preserve"> implementa para mostrar un menú de opciones al usuario y gestionar las interacciones con el sistema de gestión de la red de metro.</w:t>
       </w:r>
     </w:p>
     <w:p>
@@ -292,12 +2809,14 @@
         </w:numPr>
         <w:jc w:val="both"/>
         <w:rPr>
-          <w:b/>
-          <w:bCs/>
-        </w:rPr>
-      </w:pPr>
-      <w:r>
-        <w:rPr>
+          <w:rFonts w:ascii="Arial" w:hAnsi="Arial" w:cs="Arial"/>
+          <w:b/>
+          <w:bCs/>
+        </w:rPr>
+      </w:pPr>
+      <w:r>
+        <w:rPr>
+          <w:rFonts w:ascii="Arial" w:hAnsi="Arial" w:cs="Arial"/>
           <w:b/>
           <w:bCs/>
         </w:rPr>
@@ -305,6 +2824,7 @@
       </w:r>
       <w:r>
         <w:rPr>
+          <w:rFonts w:ascii="Arial" w:hAnsi="Arial" w:cs="Arial"/>
           <w:b/>
           <w:bCs/>
         </w:rPr>
@@ -314,19 +2834,207 @@
     <w:p>
       <w:pPr>
         <w:jc w:val="both"/>
-      </w:pPr>
-      <w:r>
-        <w:t>Pendiente por completar.</w:t>
-      </w:r>
-    </w:p>
-    <w:p>
-      <w:pPr>
-        <w:jc w:val="both"/>
-      </w:pPr>
-    </w:p>
-    <w:p>
-      <w:pPr>
-        <w:jc w:val="both"/>
+        <w:rPr>
+          <w:rFonts w:ascii="Arial" w:hAnsi="Arial" w:cs="Arial"/>
+        </w:rPr>
+      </w:pPr>
+      <w:r>
+        <w:rPr>
+          <w:rFonts w:ascii="Arial" w:hAnsi="Arial" w:cs="Arial"/>
+        </w:rPr>
+        <w:t>Durante el desarrollo de</w:t>
+      </w:r>
+      <w:r>
+        <w:rPr>
+          <w:rFonts w:ascii="Arial" w:hAnsi="Arial" w:cs="Arial"/>
+        </w:rPr>
+        <w:t>l</w:t>
+      </w:r>
+      <w:r>
+        <w:rPr>
+          <w:rFonts w:ascii="Arial" w:hAnsi="Arial" w:cs="Arial"/>
+        </w:rPr>
+        <w:t xml:space="preserve"> programa, </w:t>
+      </w:r>
+      <w:r>
+        <w:rPr>
+          <w:rFonts w:ascii="Arial" w:hAnsi="Arial" w:cs="Arial"/>
+        </w:rPr>
+        <w:t>nos</w:t>
+      </w:r>
+      <w:r>
+        <w:rPr>
+          <w:rFonts w:ascii="Arial" w:hAnsi="Arial" w:cs="Arial"/>
+        </w:rPr>
+        <w:t xml:space="preserve"> </w:t>
+      </w:r>
+      <w:r>
+        <w:rPr>
+          <w:rFonts w:ascii="Arial" w:hAnsi="Arial" w:cs="Arial"/>
+        </w:rPr>
+        <w:t>enfrentamos</w:t>
+      </w:r>
+      <w:r>
+        <w:rPr>
+          <w:rFonts w:ascii="Arial" w:hAnsi="Arial" w:cs="Arial"/>
+        </w:rPr>
+        <w:t xml:space="preserve"> a varios desafíos. Uno de los principales desafíos fue el manejo de la programación orientada a objetos. En este sentido, la creación y gestión de clases, así como la implementación de constructores, destructores, </w:t>
+      </w:r>
+      <w:proofErr w:type="spellStart"/>
+      <w:r>
+        <w:rPr>
+          <w:rFonts w:ascii="Arial" w:hAnsi="Arial" w:cs="Arial"/>
+        </w:rPr>
+        <w:t>getters</w:t>
+      </w:r>
+      <w:proofErr w:type="spellEnd"/>
+      <w:r>
+        <w:rPr>
+          <w:rFonts w:ascii="Arial" w:hAnsi="Arial" w:cs="Arial"/>
+        </w:rPr>
+        <w:t xml:space="preserve">, </w:t>
+      </w:r>
+      <w:proofErr w:type="spellStart"/>
+      <w:r>
+        <w:rPr>
+          <w:rFonts w:ascii="Arial" w:hAnsi="Arial" w:cs="Arial"/>
+        </w:rPr>
+        <w:t>setters</w:t>
+      </w:r>
+      <w:proofErr w:type="spellEnd"/>
+      <w:r>
+        <w:rPr>
+          <w:rFonts w:ascii="Arial" w:hAnsi="Arial" w:cs="Arial"/>
+        </w:rPr>
+        <w:t xml:space="preserve"> y operaciones de despliegue, </w:t>
+      </w:r>
+      <w:r>
+        <w:rPr>
+          <w:rFonts w:ascii="Arial" w:hAnsi="Arial" w:cs="Arial"/>
+        </w:rPr>
+        <w:t xml:space="preserve">estas fueron </w:t>
+      </w:r>
+      <w:r>
+        <w:rPr>
+          <w:rFonts w:ascii="Arial" w:hAnsi="Arial" w:cs="Arial"/>
+        </w:rPr>
+        <w:t xml:space="preserve">fundamentales para </w:t>
+      </w:r>
+      <w:r>
+        <w:rPr>
+          <w:rFonts w:ascii="Arial" w:hAnsi="Arial" w:cs="Arial"/>
+        </w:rPr>
+        <w:t>la estructura d</w:t>
+      </w:r>
+      <w:r>
+        <w:rPr>
+          <w:rFonts w:ascii="Arial" w:hAnsi="Arial" w:cs="Arial"/>
+        </w:rPr>
+        <w:t>el código de manera coherente y eficiente. La correcta definición de estas estructuras fue crucial para garantizar la modularidad y reutilización del código, así como para facilitar su mantenimiento y escalabilidad en el futuro.</w:t>
+      </w:r>
+    </w:p>
+    <w:p>
+      <w:pPr>
+        <w:jc w:val="both"/>
+        <w:rPr>
+          <w:rFonts w:ascii="Arial" w:hAnsi="Arial" w:cs="Arial"/>
+        </w:rPr>
+      </w:pPr>
+      <w:r>
+        <w:rPr>
+          <w:rFonts w:ascii="Arial" w:hAnsi="Arial" w:cs="Arial"/>
+        </w:rPr>
+        <w:t xml:space="preserve">Otro desafío importante fue el manejo de la memoria dinámica. </w:t>
+      </w:r>
+      <w:r>
+        <w:rPr>
+          <w:rFonts w:ascii="Arial" w:hAnsi="Arial" w:cs="Arial"/>
+        </w:rPr>
+        <w:t xml:space="preserve">El manejo de este debe ser esencial </w:t>
+      </w:r>
+      <w:r>
+        <w:rPr>
+          <w:rFonts w:ascii="Arial" w:hAnsi="Arial" w:cs="Arial"/>
+        </w:rPr>
+        <w:t>para evitar fugas de memoria o errores de acceso que podrían</w:t>
+      </w:r>
+      <w:r>
+        <w:rPr>
+          <w:rFonts w:ascii="Arial" w:hAnsi="Arial" w:cs="Arial"/>
+        </w:rPr>
+        <w:t xml:space="preserve"> hacer daños en el </w:t>
+      </w:r>
+      <w:r>
+        <w:rPr>
+          <w:rFonts w:ascii="Arial" w:hAnsi="Arial" w:cs="Arial"/>
+        </w:rPr>
+        <w:t>programa. Garantizar la correcta reserva y liberación de memoria para cada objeto creado dinámicamente fue una tarea crucial. Para ello, fue necesario implementar mecanismos adecuados, como la utilización de punteros inteligentes o la adopción de prácticas de programación seguras, que permitieran gestionar eficientemente los recursos de memoria y prevenir posibles problemas.</w:t>
+      </w:r>
+    </w:p>
+    <w:p>
+      <w:pPr>
+        <w:jc w:val="both"/>
+        <w:rPr>
+          <w:rFonts w:ascii="Arial" w:hAnsi="Arial" w:cs="Arial"/>
+        </w:rPr>
+      </w:pPr>
+      <w:r>
+        <w:rPr>
+          <w:rFonts w:ascii="Arial" w:hAnsi="Arial" w:cs="Arial"/>
+        </w:rPr>
+        <w:t>Además, la implementación de la lógica del programa presentó otro desafío importante. Desarrollar un algoritmo eficiente para la red del metro, que se adaptara a las necesidades y requerimientos del cliente, demandó un análisis detallado y una planificación cuidadosa. Fue necesario considerar diversos factores, como la conectividad entre estaciones, los tiempos de viaje, las posibles rutas alternativas y las restricciones del sistema, para diseñar un algoritmo robusto y funcional que proporcionara resultados precisos y fiables.</w:t>
+      </w:r>
+    </w:p>
+    <w:p>
+      <w:pPr>
+        <w:jc w:val="both"/>
+        <w:rPr>
+          <w:rFonts w:ascii="Arial" w:hAnsi="Arial" w:cs="Arial"/>
+        </w:rPr>
+      </w:pPr>
+    </w:p>
+    <w:p>
+      <w:pPr>
+        <w:jc w:val="both"/>
+        <w:rPr>
+          <w:rFonts w:ascii="Arial" w:hAnsi="Arial" w:cs="Arial"/>
+        </w:rPr>
+      </w:pPr>
+      <w:r>
+        <w:rPr>
+          <w:rFonts w:ascii="Arial" w:hAnsi="Arial" w:cs="Arial"/>
+        </w:rPr>
+        <w:t>Por último, la validación de las entradas del usuario representó otro desafío significativo. Verificar que las condiciones ingresadas por el usuario fueran válidas y cumplieran con los requisitos del problema fue crucial para garantizar la integridad y consistencia de los datos procesados por el programa. Se implementaron mecanismos de validación robustos y exhaustivos, que incluyeron la verificación de rangos de valores, la detección de errores de formato y la prevención de posibles condiciones de carrera o situaciones anómalas que pudieran afectar el funcionamiento del programa.</w:t>
+      </w:r>
+    </w:p>
+    <w:p>
+      <w:pPr>
+        <w:jc w:val="both"/>
+        <w:rPr>
+          <w:rFonts w:ascii="Arial" w:hAnsi="Arial" w:cs="Arial"/>
+        </w:rPr>
+      </w:pPr>
+    </w:p>
+    <w:p>
+      <w:pPr>
+        <w:jc w:val="both"/>
+        <w:rPr>
+          <w:rFonts w:ascii="Arial" w:hAnsi="Arial" w:cs="Arial"/>
+        </w:rPr>
+      </w:pPr>
+      <w:r>
+        <w:rPr>
+          <w:rFonts w:ascii="Arial" w:hAnsi="Arial" w:cs="Arial"/>
+        </w:rPr>
+        <w:t>En resumen, el desarrollo del programa en C++ implicó enfrentar varios desafíos, desde el manejo de la programación orientada a objetos y la memoria dinámica, hasta la implementación de la lógica del programa y la validación de las entradas del usuario. Superar estos desafíos requirió un enfoque meticuloso, una planificación cuidadosa y un compromiso constante con la calidad y la eficiencia del software desarrollado.</w:t>
+      </w:r>
+    </w:p>
+    <w:p>
+      <w:pPr>
+        <w:jc w:val="both"/>
+        <w:rPr>
+          <w:rFonts w:ascii="Arial" w:hAnsi="Arial" w:cs="Arial"/>
+        </w:rPr>
       </w:pPr>
     </w:p>
     <w:p>
@@ -338,20 +3046,22 @@
         </w:numPr>
         <w:jc w:val="both"/>
         <w:rPr>
-          <w:b/>
-          <w:bCs/>
-        </w:rPr>
-      </w:pPr>
-      <w:r>
-        <w:rPr>
-          <w:b/>
-          <w:bCs/>
-        </w:rPr>
-        <w:lastRenderedPageBreak/>
+          <w:rFonts w:ascii="Arial" w:hAnsi="Arial" w:cs="Arial"/>
+          <w:b/>
+          <w:bCs/>
+        </w:rPr>
+      </w:pPr>
+      <w:r>
+        <w:rPr>
+          <w:rFonts w:ascii="Arial" w:hAnsi="Arial" w:cs="Arial"/>
+          <w:b/>
+          <w:bCs/>
+        </w:rPr>
         <w:t>Evolución de la solución y consideraciones para tener en cuenta en la implementación</w:t>
       </w:r>
       <w:r>
         <w:rPr>
+          <w:rFonts w:ascii="Arial" w:hAnsi="Arial" w:cs="Arial"/>
           <w:b/>
           <w:bCs/>
         </w:rPr>
@@ -362,12 +3072,14 @@
       <w:pPr>
         <w:jc w:val="both"/>
         <w:rPr>
+          <w:rFonts w:ascii="Arial" w:hAnsi="Arial" w:cs="Arial"/>
           <w:i/>
           <w:iCs/>
         </w:rPr>
       </w:pPr>
       <w:r>
         <w:rPr>
+          <w:rFonts w:ascii="Arial" w:hAnsi="Arial" w:cs="Arial"/>
           <w:i/>
           <w:iCs/>
           <w:u w:val="single"/>
@@ -376,6 +3088,7 @@
       </w:r>
       <w:r>
         <w:rPr>
+          <w:rFonts w:ascii="Arial" w:hAnsi="Arial" w:cs="Arial"/>
           <w:i/>
           <w:iCs/>
         </w:rPr>
@@ -390,8 +3103,14 @@
           <w:numId w:val="2"/>
         </w:numPr>
         <w:jc w:val="both"/>
-      </w:pPr>
-      <w:r>
+        <w:rPr>
+          <w:rFonts w:ascii="Arial" w:hAnsi="Arial" w:cs="Arial"/>
+        </w:rPr>
+      </w:pPr>
+      <w:r>
+        <w:rPr>
+          <w:rFonts w:ascii="Arial" w:hAnsi="Arial" w:cs="Arial"/>
+        </w:rPr>
         <w:t xml:space="preserve">Una estación puede pertenecer a varias líneas, lo cual, la convierte en una estación de transferencia y cambia su nombre. </w:t>
       </w:r>
     </w:p>
@@ -403,8 +3122,14 @@
           <w:numId w:val="2"/>
         </w:numPr>
         <w:jc w:val="both"/>
-      </w:pPr>
-      <w:r>
+        <w:rPr>
+          <w:rFonts w:ascii="Arial" w:hAnsi="Arial" w:cs="Arial"/>
+        </w:rPr>
+      </w:pPr>
+      <w:r>
+        <w:rPr>
+          <w:rFonts w:ascii="Arial" w:hAnsi="Arial" w:cs="Arial"/>
+        </w:rPr>
         <w:t>Una línea solo puede pertenecer y estar una vez en una red.</w:t>
       </w:r>
     </w:p>
@@ -416,8 +3141,14 @@
           <w:numId w:val="2"/>
         </w:numPr>
         <w:jc w:val="both"/>
-      </w:pPr>
-      <w:r>
+        <w:rPr>
+          <w:rFonts w:ascii="Arial" w:hAnsi="Arial" w:cs="Arial"/>
+        </w:rPr>
+      </w:pPr>
+      <w:r>
+        <w:rPr>
+          <w:rFonts w:ascii="Arial" w:hAnsi="Arial" w:cs="Arial"/>
+        </w:rPr>
         <w:t>Una estación solo puede estar una vez en una línea.</w:t>
       </w:r>
     </w:p>
@@ -429,8 +3160,14 @@
           <w:numId w:val="2"/>
         </w:numPr>
         <w:jc w:val="both"/>
-      </w:pPr>
-      <w:r>
+        <w:rPr>
+          <w:rFonts w:ascii="Arial" w:hAnsi="Arial" w:cs="Arial"/>
+        </w:rPr>
+      </w:pPr>
+      <w:r>
+        <w:rPr>
+          <w:rFonts w:ascii="Arial" w:hAnsi="Arial" w:cs="Arial"/>
+        </w:rPr>
         <w:t>Si una red tiene más de una línea, estas deben estar siempre conectadas (es decir, al menos debe existir una estación de transferencia).</w:t>
       </w:r>
     </w:p>
@@ -442,8 +3179,14 @@
           <w:numId w:val="2"/>
         </w:numPr>
         <w:jc w:val="both"/>
-      </w:pPr>
-      <w:r>
+        <w:rPr>
+          <w:rFonts w:ascii="Arial" w:hAnsi="Arial" w:cs="Arial"/>
+        </w:rPr>
+      </w:pPr>
+      <w:r>
+        <w:rPr>
+          <w:rFonts w:ascii="Arial" w:hAnsi="Arial" w:cs="Arial"/>
+        </w:rPr>
         <w:t>Pueden existir dos estaciones con el mismo nombre, siempre que se cumpla la condición de que cada estación esté en líneas distintas.</w:t>
       </w:r>
     </w:p>
@@ -455,11 +3198,20 @@
           <w:numId w:val="2"/>
         </w:numPr>
         <w:jc w:val="both"/>
-      </w:pPr>
-      <w:r>
+        <w:rPr>
+          <w:rFonts w:ascii="Arial" w:hAnsi="Arial" w:cs="Arial"/>
+        </w:rPr>
+      </w:pPr>
+      <w:r>
+        <w:rPr>
+          <w:rFonts w:ascii="Arial" w:hAnsi="Arial" w:cs="Arial"/>
+        </w:rPr>
         <w:t xml:space="preserve">El tiempo entre estaciones siempre se debe manejar en </w:t>
       </w:r>
       <w:r>
+        <w:rPr>
+          <w:rFonts w:ascii="Arial" w:hAnsi="Arial" w:cs="Arial"/>
+        </w:rPr>
         <w:t>segundos.</w:t>
       </w:r>
     </w:p>
@@ -471,11 +3223,20 @@
           <w:numId w:val="2"/>
         </w:numPr>
         <w:jc w:val="both"/>
-      </w:pPr>
-      <w:r>
+        <w:rPr>
+          <w:rFonts w:ascii="Arial" w:hAnsi="Arial" w:cs="Arial"/>
+        </w:rPr>
+      </w:pPr>
+      <w:r>
+        <w:rPr>
+          <w:rFonts w:ascii="Arial" w:hAnsi="Arial" w:cs="Arial"/>
+        </w:rPr>
         <w:t>Cuando se agrega una estación entre dos estaciones ya establecidas, se debe actualizar el tiempo de desplazamiento desde dichas estaciones hacia la estación actual.</w:t>
       </w:r>
       <w:r>
+        <w:rPr>
+          <w:rFonts w:ascii="Arial" w:hAnsi="Arial" w:cs="Arial"/>
+        </w:rPr>
         <w:t xml:space="preserve"> La suma del tiempo que se define entre estaciones no necesita ser igual al tiempo de desplazamiento establecido antes de la creación de la estación actual.</w:t>
       </w:r>
     </w:p>
@@ -487,8 +3248,15 @@
           <w:numId w:val="2"/>
         </w:numPr>
         <w:jc w:val="both"/>
-      </w:pPr>
-      <w:r>
+        <w:rPr>
+          <w:rFonts w:ascii="Arial" w:hAnsi="Arial" w:cs="Arial"/>
+        </w:rPr>
+      </w:pPr>
+      <w:r>
+        <w:rPr>
+          <w:rFonts w:ascii="Arial" w:hAnsi="Arial" w:cs="Arial"/>
+        </w:rPr>
+        <w:lastRenderedPageBreak/>
         <w:t>Cuando se elimina una estación ubicada entre dos estaciones ya establecidas, se debe actualizar el tiempo de desplazamiento entre ambas estaciones sumando los tiempos que tenía la estación eliminada hacia sus estaciones anterior y posterior.</w:t>
       </w:r>
     </w:p>
@@ -500,8 +3268,14 @@
           <w:numId w:val="2"/>
         </w:numPr>
         <w:jc w:val="both"/>
-      </w:pPr>
-      <w:r>
+        <w:rPr>
+          <w:rFonts w:ascii="Arial" w:hAnsi="Arial" w:cs="Arial"/>
+        </w:rPr>
+      </w:pPr>
+      <w:r>
+        <w:rPr>
+          <w:rFonts w:ascii="Arial" w:hAnsi="Arial" w:cs="Arial"/>
+        </w:rPr>
         <w:t>No pueden existir estaciones aisladas (excepción de la primera línea, que va a estar aislada de forma obligatoria).</w:t>
       </w:r>
     </w:p>
@@ -513,8 +3287,14 @@
           <w:numId w:val="2"/>
         </w:numPr>
         <w:jc w:val="both"/>
-      </w:pPr>
-      <w:r>
+        <w:rPr>
+          <w:rFonts w:ascii="Arial" w:hAnsi="Arial" w:cs="Arial"/>
+        </w:rPr>
+      </w:pPr>
+      <w:r>
+        <w:rPr>
+          <w:rFonts w:ascii="Arial" w:hAnsi="Arial" w:cs="Arial"/>
+        </w:rPr>
         <w:t>No se pueden eliminar las estaciones de transferencia.</w:t>
       </w:r>
     </w:p>
@@ -526,8 +3306,14 @@
           <w:numId w:val="2"/>
         </w:numPr>
         <w:jc w:val="both"/>
-      </w:pPr>
-      <w:r>
+        <w:rPr>
+          <w:rFonts w:ascii="Arial" w:hAnsi="Arial" w:cs="Arial"/>
+        </w:rPr>
+      </w:pPr>
+      <w:r>
+        <w:rPr>
+          <w:rFonts w:ascii="Arial" w:hAnsi="Arial" w:cs="Arial"/>
+        </w:rPr>
         <w:t>Al crear estaciones, siempre se le pregunta al usuario por el nombre, línea a la que va a pertenecer y tiempos de transferencia a sus estaciones vecinas.</w:t>
       </w:r>
     </w:p>
@@ -539,8 +3325,14 @@
           <w:numId w:val="2"/>
         </w:numPr>
         <w:jc w:val="both"/>
-      </w:pPr>
-      <w:r>
+        <w:rPr>
+          <w:rFonts w:ascii="Arial" w:hAnsi="Arial" w:cs="Arial"/>
+        </w:rPr>
+      </w:pPr>
+      <w:r>
+        <w:rPr>
+          <w:rFonts w:ascii="Arial" w:hAnsi="Arial" w:cs="Arial"/>
+        </w:rPr>
         <w:t>Si una línea tiene estaciones de transferencia, no se puede eliminar.</w:t>
       </w:r>
     </w:p>
@@ -552,8 +3344,14 @@
           <w:numId w:val="2"/>
         </w:numPr>
         <w:jc w:val="both"/>
-      </w:pPr>
-      <w:r>
+        <w:rPr>
+          <w:rFonts w:ascii="Arial" w:hAnsi="Arial" w:cs="Arial"/>
+        </w:rPr>
+      </w:pPr>
+      <w:r>
+        <w:rPr>
+          <w:rFonts w:ascii="Arial" w:hAnsi="Arial" w:cs="Arial"/>
+        </w:rPr>
         <w:t>No hay límite de líneas en las que pueda estar una estación de transferencia.</w:t>
       </w:r>
     </w:p>
@@ -565,8 +3363,14 @@
           <w:numId w:val="2"/>
         </w:numPr>
         <w:jc w:val="both"/>
-      </w:pPr>
-      <w:r>
+        <w:rPr>
+          <w:rFonts w:ascii="Arial" w:hAnsi="Arial" w:cs="Arial"/>
+        </w:rPr>
+      </w:pPr>
+      <w:r>
+        <w:rPr>
+          <w:rFonts w:ascii="Arial" w:hAnsi="Arial" w:cs="Arial"/>
+        </w:rPr>
         <w:t>No pueden existir dos estaciones de transferencia con las mismas líneas (genera un bucle).</w:t>
       </w:r>
     </w:p>
@@ -574,12 +3378,14 @@
       <w:pPr>
         <w:jc w:val="both"/>
         <w:rPr>
+          <w:rFonts w:ascii="Arial" w:hAnsi="Arial" w:cs="Arial"/>
           <w:i/>
           <w:iCs/>
         </w:rPr>
       </w:pPr>
       <w:r>
         <w:rPr>
+          <w:rFonts w:ascii="Arial" w:hAnsi="Arial" w:cs="Arial"/>
           <w:i/>
           <w:iCs/>
           <w:u w:val="single"/>
@@ -588,6 +3394,7 @@
       </w:r>
       <w:r>
         <w:rPr>
+          <w:rFonts w:ascii="Arial" w:hAnsi="Arial" w:cs="Arial"/>
           <w:i/>
           <w:iCs/>
           <w:u w:val="single"/>
@@ -596,6 +3403,7 @@
       </w:r>
       <w:r>
         <w:rPr>
+          <w:rFonts w:ascii="Arial" w:hAnsi="Arial" w:cs="Arial"/>
           <w:i/>
           <w:iCs/>
           <w:u w:val="single"/>
@@ -705,6 +3513,721 @@
     </w:lvl>
   </w:abstractNum>
   <w:abstractNum w:abstractNumId="1" w15:restartNumberingAfterBreak="0">
+    <w:nsid w:val="253812CD"/>
+    <w:multiLevelType w:val="hybridMultilevel"/>
+    <w:tmpl w:val="39E2023A"/>
+    <w:lvl w:ilvl="0" w:tplc="240A0001">
+      <w:start w:val="1"/>
+      <w:numFmt w:val="bullet"/>
+      <w:lvlText w:val=""/>
+      <w:lvlJc w:val="left"/>
+      <w:pPr>
+        <w:ind w:left="720" w:hanging="360"/>
+      </w:pPr>
+      <w:rPr>
+        <w:rFonts w:ascii="Symbol" w:hAnsi="Symbol" w:hint="default"/>
+      </w:rPr>
+    </w:lvl>
+    <w:lvl w:ilvl="1" w:tplc="FFFFFFFF" w:tentative="1">
+      <w:start w:val="1"/>
+      <w:numFmt w:val="lowerLetter"/>
+      <w:lvlText w:val="%2."/>
+      <w:lvlJc w:val="left"/>
+      <w:pPr>
+        <w:ind w:left="1440" w:hanging="360"/>
+      </w:pPr>
+    </w:lvl>
+    <w:lvl w:ilvl="2" w:tplc="FFFFFFFF" w:tentative="1">
+      <w:start w:val="1"/>
+      <w:numFmt w:val="lowerRoman"/>
+      <w:lvlText w:val="%3."/>
+      <w:lvlJc w:val="right"/>
+      <w:pPr>
+        <w:ind w:left="2160" w:hanging="180"/>
+      </w:pPr>
+    </w:lvl>
+    <w:lvl w:ilvl="3" w:tplc="FFFFFFFF" w:tentative="1">
+      <w:start w:val="1"/>
+      <w:numFmt w:val="decimal"/>
+      <w:lvlText w:val="%4."/>
+      <w:lvlJc w:val="left"/>
+      <w:pPr>
+        <w:ind w:left="2880" w:hanging="360"/>
+      </w:pPr>
+    </w:lvl>
+    <w:lvl w:ilvl="4" w:tplc="FFFFFFFF" w:tentative="1">
+      <w:start w:val="1"/>
+      <w:numFmt w:val="lowerLetter"/>
+      <w:lvlText w:val="%5."/>
+      <w:lvlJc w:val="left"/>
+      <w:pPr>
+        <w:ind w:left="3600" w:hanging="360"/>
+      </w:pPr>
+    </w:lvl>
+    <w:lvl w:ilvl="5" w:tplc="FFFFFFFF" w:tentative="1">
+      <w:start w:val="1"/>
+      <w:numFmt w:val="lowerRoman"/>
+      <w:lvlText w:val="%6."/>
+      <w:lvlJc w:val="right"/>
+      <w:pPr>
+        <w:ind w:left="4320" w:hanging="180"/>
+      </w:pPr>
+    </w:lvl>
+    <w:lvl w:ilvl="6" w:tplc="FFFFFFFF" w:tentative="1">
+      <w:start w:val="1"/>
+      <w:numFmt w:val="decimal"/>
+      <w:lvlText w:val="%7."/>
+      <w:lvlJc w:val="left"/>
+      <w:pPr>
+        <w:ind w:left="5040" w:hanging="360"/>
+      </w:pPr>
+    </w:lvl>
+    <w:lvl w:ilvl="7" w:tplc="FFFFFFFF" w:tentative="1">
+      <w:start w:val="1"/>
+      <w:numFmt w:val="lowerLetter"/>
+      <w:lvlText w:val="%8."/>
+      <w:lvlJc w:val="left"/>
+      <w:pPr>
+        <w:ind w:left="5760" w:hanging="360"/>
+      </w:pPr>
+    </w:lvl>
+    <w:lvl w:ilvl="8" w:tplc="FFFFFFFF" w:tentative="1">
+      <w:start w:val="1"/>
+      <w:numFmt w:val="lowerRoman"/>
+      <w:lvlText w:val="%9."/>
+      <w:lvlJc w:val="right"/>
+      <w:pPr>
+        <w:ind w:left="6480" w:hanging="180"/>
+      </w:pPr>
+    </w:lvl>
+  </w:abstractNum>
+  <w:abstractNum w:abstractNumId="2" w15:restartNumberingAfterBreak="0">
+    <w:nsid w:val="275E7138"/>
+    <w:multiLevelType w:val="hybridMultilevel"/>
+    <w:tmpl w:val="A1A85932"/>
+    <w:lvl w:ilvl="0" w:tplc="240A000F">
+      <w:start w:val="1"/>
+      <w:numFmt w:val="decimal"/>
+      <w:lvlText w:val="%1."/>
+      <w:lvlJc w:val="left"/>
+      <w:pPr>
+        <w:ind w:left="720" w:hanging="360"/>
+      </w:pPr>
+    </w:lvl>
+    <w:lvl w:ilvl="1" w:tplc="240A0019" w:tentative="1">
+      <w:start w:val="1"/>
+      <w:numFmt w:val="lowerLetter"/>
+      <w:lvlText w:val="%2."/>
+      <w:lvlJc w:val="left"/>
+      <w:pPr>
+        <w:ind w:left="1440" w:hanging="360"/>
+      </w:pPr>
+    </w:lvl>
+    <w:lvl w:ilvl="2" w:tplc="240A001B" w:tentative="1">
+      <w:start w:val="1"/>
+      <w:numFmt w:val="lowerRoman"/>
+      <w:lvlText w:val="%3."/>
+      <w:lvlJc w:val="right"/>
+      <w:pPr>
+        <w:ind w:left="2160" w:hanging="180"/>
+      </w:pPr>
+    </w:lvl>
+    <w:lvl w:ilvl="3" w:tplc="240A000F" w:tentative="1">
+      <w:start w:val="1"/>
+      <w:numFmt w:val="decimal"/>
+      <w:lvlText w:val="%4."/>
+      <w:lvlJc w:val="left"/>
+      <w:pPr>
+        <w:ind w:left="2880" w:hanging="360"/>
+      </w:pPr>
+    </w:lvl>
+    <w:lvl w:ilvl="4" w:tplc="240A0019" w:tentative="1">
+      <w:start w:val="1"/>
+      <w:numFmt w:val="lowerLetter"/>
+      <w:lvlText w:val="%5."/>
+      <w:lvlJc w:val="left"/>
+      <w:pPr>
+        <w:ind w:left="3600" w:hanging="360"/>
+      </w:pPr>
+    </w:lvl>
+    <w:lvl w:ilvl="5" w:tplc="240A001B" w:tentative="1">
+      <w:start w:val="1"/>
+      <w:numFmt w:val="lowerRoman"/>
+      <w:lvlText w:val="%6."/>
+      <w:lvlJc w:val="right"/>
+      <w:pPr>
+        <w:ind w:left="4320" w:hanging="180"/>
+      </w:pPr>
+    </w:lvl>
+    <w:lvl w:ilvl="6" w:tplc="240A000F" w:tentative="1">
+      <w:start w:val="1"/>
+      <w:numFmt w:val="decimal"/>
+      <w:lvlText w:val="%7."/>
+      <w:lvlJc w:val="left"/>
+      <w:pPr>
+        <w:ind w:left="5040" w:hanging="360"/>
+      </w:pPr>
+    </w:lvl>
+    <w:lvl w:ilvl="7" w:tplc="240A0019" w:tentative="1">
+      <w:start w:val="1"/>
+      <w:numFmt w:val="lowerLetter"/>
+      <w:lvlText w:val="%8."/>
+      <w:lvlJc w:val="left"/>
+      <w:pPr>
+        <w:ind w:left="5760" w:hanging="360"/>
+      </w:pPr>
+    </w:lvl>
+    <w:lvl w:ilvl="8" w:tplc="240A001B" w:tentative="1">
+      <w:start w:val="1"/>
+      <w:numFmt w:val="lowerRoman"/>
+      <w:lvlText w:val="%9."/>
+      <w:lvlJc w:val="right"/>
+      <w:pPr>
+        <w:ind w:left="6480" w:hanging="180"/>
+      </w:pPr>
+    </w:lvl>
+  </w:abstractNum>
+  <w:abstractNum w:abstractNumId="3" w15:restartNumberingAfterBreak="0">
+    <w:nsid w:val="2E3F51D5"/>
+    <w:multiLevelType w:val="hybridMultilevel"/>
+    <w:tmpl w:val="143A5EB0"/>
+    <w:lvl w:ilvl="0" w:tplc="240A0001">
+      <w:start w:val="1"/>
+      <w:numFmt w:val="bullet"/>
+      <w:lvlText w:val=""/>
+      <w:lvlJc w:val="left"/>
+      <w:pPr>
+        <w:ind w:left="720" w:hanging="360"/>
+      </w:pPr>
+      <w:rPr>
+        <w:rFonts w:ascii="Symbol" w:hAnsi="Symbol" w:hint="default"/>
+      </w:rPr>
+    </w:lvl>
+    <w:lvl w:ilvl="1" w:tplc="FFFFFFFF" w:tentative="1">
+      <w:start w:val="1"/>
+      <w:numFmt w:val="bullet"/>
+      <w:lvlText w:val="o"/>
+      <w:lvlJc w:val="left"/>
+      <w:pPr>
+        <w:ind w:left="1440" w:hanging="360"/>
+      </w:pPr>
+      <w:rPr>
+        <w:rFonts w:ascii="Courier New" w:hAnsi="Courier New" w:cs="Courier New" w:hint="default"/>
+      </w:rPr>
+    </w:lvl>
+    <w:lvl w:ilvl="2" w:tplc="FFFFFFFF" w:tentative="1">
+      <w:start w:val="1"/>
+      <w:numFmt w:val="bullet"/>
+      <w:lvlText w:val=""/>
+      <w:lvlJc w:val="left"/>
+      <w:pPr>
+        <w:ind w:left="2160" w:hanging="360"/>
+      </w:pPr>
+      <w:rPr>
+        <w:rFonts w:ascii="Wingdings" w:hAnsi="Wingdings" w:hint="default"/>
+      </w:rPr>
+    </w:lvl>
+    <w:lvl w:ilvl="3" w:tplc="FFFFFFFF" w:tentative="1">
+      <w:start w:val="1"/>
+      <w:numFmt w:val="bullet"/>
+      <w:lvlText w:val=""/>
+      <w:lvlJc w:val="left"/>
+      <w:pPr>
+        <w:ind w:left="2880" w:hanging="360"/>
+      </w:pPr>
+      <w:rPr>
+        <w:rFonts w:ascii="Symbol" w:hAnsi="Symbol" w:hint="default"/>
+      </w:rPr>
+    </w:lvl>
+    <w:lvl w:ilvl="4" w:tplc="FFFFFFFF" w:tentative="1">
+      <w:start w:val="1"/>
+      <w:numFmt w:val="bullet"/>
+      <w:lvlText w:val="o"/>
+      <w:lvlJc w:val="left"/>
+      <w:pPr>
+        <w:ind w:left="3600" w:hanging="360"/>
+      </w:pPr>
+      <w:rPr>
+        <w:rFonts w:ascii="Courier New" w:hAnsi="Courier New" w:cs="Courier New" w:hint="default"/>
+      </w:rPr>
+    </w:lvl>
+    <w:lvl w:ilvl="5" w:tplc="FFFFFFFF" w:tentative="1">
+      <w:start w:val="1"/>
+      <w:numFmt w:val="bullet"/>
+      <w:lvlText w:val=""/>
+      <w:lvlJc w:val="left"/>
+      <w:pPr>
+        <w:ind w:left="4320" w:hanging="360"/>
+      </w:pPr>
+      <w:rPr>
+        <w:rFonts w:ascii="Wingdings" w:hAnsi="Wingdings" w:hint="default"/>
+      </w:rPr>
+    </w:lvl>
+    <w:lvl w:ilvl="6" w:tplc="FFFFFFFF" w:tentative="1">
+      <w:start w:val="1"/>
+      <w:numFmt w:val="bullet"/>
+      <w:lvlText w:val=""/>
+      <w:lvlJc w:val="left"/>
+      <w:pPr>
+        <w:ind w:left="5040" w:hanging="360"/>
+      </w:pPr>
+      <w:rPr>
+        <w:rFonts w:ascii="Symbol" w:hAnsi="Symbol" w:hint="default"/>
+      </w:rPr>
+    </w:lvl>
+    <w:lvl w:ilvl="7" w:tplc="FFFFFFFF" w:tentative="1">
+      <w:start w:val="1"/>
+      <w:numFmt w:val="bullet"/>
+      <w:lvlText w:val="o"/>
+      <w:lvlJc w:val="left"/>
+      <w:pPr>
+        <w:ind w:left="5760" w:hanging="360"/>
+      </w:pPr>
+      <w:rPr>
+        <w:rFonts w:ascii="Courier New" w:hAnsi="Courier New" w:cs="Courier New" w:hint="default"/>
+      </w:rPr>
+    </w:lvl>
+    <w:lvl w:ilvl="8" w:tplc="FFFFFFFF" w:tentative="1">
+      <w:start w:val="1"/>
+      <w:numFmt w:val="bullet"/>
+      <w:lvlText w:val=""/>
+      <w:lvlJc w:val="left"/>
+      <w:pPr>
+        <w:ind w:left="6480" w:hanging="360"/>
+      </w:pPr>
+      <w:rPr>
+        <w:rFonts w:ascii="Wingdings" w:hAnsi="Wingdings" w:hint="default"/>
+      </w:rPr>
+    </w:lvl>
+  </w:abstractNum>
+  <w:abstractNum w:abstractNumId="4" w15:restartNumberingAfterBreak="0">
+    <w:nsid w:val="30531340"/>
+    <w:multiLevelType w:val="hybridMultilevel"/>
+    <w:tmpl w:val="881ACB3A"/>
+    <w:lvl w:ilvl="0" w:tplc="D7E287A6">
+      <w:numFmt w:val="bullet"/>
+      <w:lvlText w:val="-"/>
+      <w:lvlJc w:val="left"/>
+      <w:pPr>
+        <w:ind w:left="720" w:hanging="360"/>
+      </w:pPr>
+      <w:rPr>
+        <w:rFonts w:ascii="Arial" w:eastAsiaTheme="minorHAnsi" w:hAnsi="Arial" w:cs="Arial" w:hint="default"/>
+      </w:rPr>
+    </w:lvl>
+    <w:lvl w:ilvl="1" w:tplc="FFFFFFFF" w:tentative="1">
+      <w:start w:val="1"/>
+      <w:numFmt w:val="lowerLetter"/>
+      <w:lvlText w:val="%2."/>
+      <w:lvlJc w:val="left"/>
+      <w:pPr>
+        <w:ind w:left="1440" w:hanging="360"/>
+      </w:pPr>
+    </w:lvl>
+    <w:lvl w:ilvl="2" w:tplc="FFFFFFFF" w:tentative="1">
+      <w:start w:val="1"/>
+      <w:numFmt w:val="lowerRoman"/>
+      <w:lvlText w:val="%3."/>
+      <w:lvlJc w:val="right"/>
+      <w:pPr>
+        <w:ind w:left="2160" w:hanging="180"/>
+      </w:pPr>
+    </w:lvl>
+    <w:lvl w:ilvl="3" w:tplc="FFFFFFFF" w:tentative="1">
+      <w:start w:val="1"/>
+      <w:numFmt w:val="decimal"/>
+      <w:lvlText w:val="%4."/>
+      <w:lvlJc w:val="left"/>
+      <w:pPr>
+        <w:ind w:left="2880" w:hanging="360"/>
+      </w:pPr>
+    </w:lvl>
+    <w:lvl w:ilvl="4" w:tplc="FFFFFFFF" w:tentative="1">
+      <w:start w:val="1"/>
+      <w:numFmt w:val="lowerLetter"/>
+      <w:lvlText w:val="%5."/>
+      <w:lvlJc w:val="left"/>
+      <w:pPr>
+        <w:ind w:left="3600" w:hanging="360"/>
+      </w:pPr>
+    </w:lvl>
+    <w:lvl w:ilvl="5" w:tplc="FFFFFFFF" w:tentative="1">
+      <w:start w:val="1"/>
+      <w:numFmt w:val="lowerRoman"/>
+      <w:lvlText w:val="%6."/>
+      <w:lvlJc w:val="right"/>
+      <w:pPr>
+        <w:ind w:left="4320" w:hanging="180"/>
+      </w:pPr>
+    </w:lvl>
+    <w:lvl w:ilvl="6" w:tplc="FFFFFFFF" w:tentative="1">
+      <w:start w:val="1"/>
+      <w:numFmt w:val="decimal"/>
+      <w:lvlText w:val="%7."/>
+      <w:lvlJc w:val="left"/>
+      <w:pPr>
+        <w:ind w:left="5040" w:hanging="360"/>
+      </w:pPr>
+    </w:lvl>
+    <w:lvl w:ilvl="7" w:tplc="FFFFFFFF" w:tentative="1">
+      <w:start w:val="1"/>
+      <w:numFmt w:val="lowerLetter"/>
+      <w:lvlText w:val="%8."/>
+      <w:lvlJc w:val="left"/>
+      <w:pPr>
+        <w:ind w:left="5760" w:hanging="360"/>
+      </w:pPr>
+    </w:lvl>
+    <w:lvl w:ilvl="8" w:tplc="FFFFFFFF" w:tentative="1">
+      <w:start w:val="1"/>
+      <w:numFmt w:val="lowerRoman"/>
+      <w:lvlText w:val="%9."/>
+      <w:lvlJc w:val="right"/>
+      <w:pPr>
+        <w:ind w:left="6480" w:hanging="180"/>
+      </w:pPr>
+    </w:lvl>
+  </w:abstractNum>
+  <w:abstractNum w:abstractNumId="5" w15:restartNumberingAfterBreak="0">
+    <w:nsid w:val="383916D6"/>
+    <w:multiLevelType w:val="hybridMultilevel"/>
+    <w:tmpl w:val="AC744F38"/>
+    <w:lvl w:ilvl="0" w:tplc="240A0001">
+      <w:start w:val="1"/>
+      <w:numFmt w:val="bullet"/>
+      <w:lvlText w:val=""/>
+      <w:lvlJc w:val="left"/>
+      <w:pPr>
+        <w:ind w:left="720" w:hanging="360"/>
+      </w:pPr>
+      <w:rPr>
+        <w:rFonts w:ascii="Symbol" w:hAnsi="Symbol" w:hint="default"/>
+      </w:rPr>
+    </w:lvl>
+    <w:lvl w:ilvl="1" w:tplc="240A0003" w:tentative="1">
+      <w:start w:val="1"/>
+      <w:numFmt w:val="bullet"/>
+      <w:lvlText w:val="o"/>
+      <w:lvlJc w:val="left"/>
+      <w:pPr>
+        <w:ind w:left="1440" w:hanging="360"/>
+      </w:pPr>
+      <w:rPr>
+        <w:rFonts w:ascii="Courier New" w:hAnsi="Courier New" w:cs="Courier New" w:hint="default"/>
+      </w:rPr>
+    </w:lvl>
+    <w:lvl w:ilvl="2" w:tplc="240A0005" w:tentative="1">
+      <w:start w:val="1"/>
+      <w:numFmt w:val="bullet"/>
+      <w:lvlText w:val=""/>
+      <w:lvlJc w:val="left"/>
+      <w:pPr>
+        <w:ind w:left="2160" w:hanging="360"/>
+      </w:pPr>
+      <w:rPr>
+        <w:rFonts w:ascii="Wingdings" w:hAnsi="Wingdings" w:hint="default"/>
+      </w:rPr>
+    </w:lvl>
+    <w:lvl w:ilvl="3" w:tplc="240A0001" w:tentative="1">
+      <w:start w:val="1"/>
+      <w:numFmt w:val="bullet"/>
+      <w:lvlText w:val=""/>
+      <w:lvlJc w:val="left"/>
+      <w:pPr>
+        <w:ind w:left="2880" w:hanging="360"/>
+      </w:pPr>
+      <w:rPr>
+        <w:rFonts w:ascii="Symbol" w:hAnsi="Symbol" w:hint="default"/>
+      </w:rPr>
+    </w:lvl>
+    <w:lvl w:ilvl="4" w:tplc="240A0003" w:tentative="1">
+      <w:start w:val="1"/>
+      <w:numFmt w:val="bullet"/>
+      <w:lvlText w:val="o"/>
+      <w:lvlJc w:val="left"/>
+      <w:pPr>
+        <w:ind w:left="3600" w:hanging="360"/>
+      </w:pPr>
+      <w:rPr>
+        <w:rFonts w:ascii="Courier New" w:hAnsi="Courier New" w:cs="Courier New" w:hint="default"/>
+      </w:rPr>
+    </w:lvl>
+    <w:lvl w:ilvl="5" w:tplc="240A0005" w:tentative="1">
+      <w:start w:val="1"/>
+      <w:numFmt w:val="bullet"/>
+      <w:lvlText w:val=""/>
+      <w:lvlJc w:val="left"/>
+      <w:pPr>
+        <w:ind w:left="4320" w:hanging="360"/>
+      </w:pPr>
+      <w:rPr>
+        <w:rFonts w:ascii="Wingdings" w:hAnsi="Wingdings" w:hint="default"/>
+      </w:rPr>
+    </w:lvl>
+    <w:lvl w:ilvl="6" w:tplc="240A0001" w:tentative="1">
+      <w:start w:val="1"/>
+      <w:numFmt w:val="bullet"/>
+      <w:lvlText w:val=""/>
+      <w:lvlJc w:val="left"/>
+      <w:pPr>
+        <w:ind w:left="5040" w:hanging="360"/>
+      </w:pPr>
+      <w:rPr>
+        <w:rFonts w:ascii="Symbol" w:hAnsi="Symbol" w:hint="default"/>
+      </w:rPr>
+    </w:lvl>
+    <w:lvl w:ilvl="7" w:tplc="240A0003" w:tentative="1">
+      <w:start w:val="1"/>
+      <w:numFmt w:val="bullet"/>
+      <w:lvlText w:val="o"/>
+      <w:lvlJc w:val="left"/>
+      <w:pPr>
+        <w:ind w:left="5760" w:hanging="360"/>
+      </w:pPr>
+      <w:rPr>
+        <w:rFonts w:ascii="Courier New" w:hAnsi="Courier New" w:cs="Courier New" w:hint="default"/>
+      </w:rPr>
+    </w:lvl>
+    <w:lvl w:ilvl="8" w:tplc="240A0005" w:tentative="1">
+      <w:start w:val="1"/>
+      <w:numFmt w:val="bullet"/>
+      <w:lvlText w:val=""/>
+      <w:lvlJc w:val="left"/>
+      <w:pPr>
+        <w:ind w:left="6480" w:hanging="360"/>
+      </w:pPr>
+      <w:rPr>
+        <w:rFonts w:ascii="Wingdings" w:hAnsi="Wingdings" w:hint="default"/>
+      </w:rPr>
+    </w:lvl>
+  </w:abstractNum>
+  <w:abstractNum w:abstractNumId="6" w15:restartNumberingAfterBreak="0">
+    <w:nsid w:val="3B1377DF"/>
+    <w:multiLevelType w:val="hybridMultilevel"/>
+    <w:tmpl w:val="7D44267A"/>
+    <w:lvl w:ilvl="0" w:tplc="240A0001">
+      <w:start w:val="1"/>
+      <w:numFmt w:val="bullet"/>
+      <w:lvlText w:val=""/>
+      <w:lvlJc w:val="left"/>
+      <w:pPr>
+        <w:ind w:left="720" w:hanging="360"/>
+      </w:pPr>
+      <w:rPr>
+        <w:rFonts w:ascii="Symbol" w:hAnsi="Symbol" w:hint="default"/>
+      </w:rPr>
+    </w:lvl>
+    <w:lvl w:ilvl="1" w:tplc="FFFFFFFF" w:tentative="1">
+      <w:start w:val="1"/>
+      <w:numFmt w:val="bullet"/>
+      <w:lvlText w:val="o"/>
+      <w:lvlJc w:val="left"/>
+      <w:pPr>
+        <w:ind w:left="1440" w:hanging="360"/>
+      </w:pPr>
+      <w:rPr>
+        <w:rFonts w:ascii="Courier New" w:hAnsi="Courier New" w:cs="Courier New" w:hint="default"/>
+      </w:rPr>
+    </w:lvl>
+    <w:lvl w:ilvl="2" w:tplc="FFFFFFFF" w:tentative="1">
+      <w:start w:val="1"/>
+      <w:numFmt w:val="bullet"/>
+      <w:lvlText w:val=""/>
+      <w:lvlJc w:val="left"/>
+      <w:pPr>
+        <w:ind w:left="2160" w:hanging="360"/>
+      </w:pPr>
+      <w:rPr>
+        <w:rFonts w:ascii="Wingdings" w:hAnsi="Wingdings" w:hint="default"/>
+      </w:rPr>
+    </w:lvl>
+    <w:lvl w:ilvl="3" w:tplc="FFFFFFFF" w:tentative="1">
+      <w:start w:val="1"/>
+      <w:numFmt w:val="bullet"/>
+      <w:lvlText w:val=""/>
+      <w:lvlJc w:val="left"/>
+      <w:pPr>
+        <w:ind w:left="2880" w:hanging="360"/>
+      </w:pPr>
+      <w:rPr>
+        <w:rFonts w:ascii="Symbol" w:hAnsi="Symbol" w:hint="default"/>
+      </w:rPr>
+    </w:lvl>
+    <w:lvl w:ilvl="4" w:tplc="FFFFFFFF" w:tentative="1">
+      <w:start w:val="1"/>
+      <w:numFmt w:val="bullet"/>
+      <w:lvlText w:val="o"/>
+      <w:lvlJc w:val="left"/>
+      <w:pPr>
+        <w:ind w:left="3600" w:hanging="360"/>
+      </w:pPr>
+      <w:rPr>
+        <w:rFonts w:ascii="Courier New" w:hAnsi="Courier New" w:cs="Courier New" w:hint="default"/>
+      </w:rPr>
+    </w:lvl>
+    <w:lvl w:ilvl="5" w:tplc="FFFFFFFF" w:tentative="1">
+      <w:start w:val="1"/>
+      <w:numFmt w:val="bullet"/>
+      <w:lvlText w:val=""/>
+      <w:lvlJc w:val="left"/>
+      <w:pPr>
+        <w:ind w:left="4320" w:hanging="360"/>
+      </w:pPr>
+      <w:rPr>
+        <w:rFonts w:ascii="Wingdings" w:hAnsi="Wingdings" w:hint="default"/>
+      </w:rPr>
+    </w:lvl>
+    <w:lvl w:ilvl="6" w:tplc="FFFFFFFF" w:tentative="1">
+      <w:start w:val="1"/>
+      <w:numFmt w:val="bullet"/>
+      <w:lvlText w:val=""/>
+      <w:lvlJc w:val="left"/>
+      <w:pPr>
+        <w:ind w:left="5040" w:hanging="360"/>
+      </w:pPr>
+      <w:rPr>
+        <w:rFonts w:ascii="Symbol" w:hAnsi="Symbol" w:hint="default"/>
+      </w:rPr>
+    </w:lvl>
+    <w:lvl w:ilvl="7" w:tplc="FFFFFFFF" w:tentative="1">
+      <w:start w:val="1"/>
+      <w:numFmt w:val="bullet"/>
+      <w:lvlText w:val="o"/>
+      <w:lvlJc w:val="left"/>
+      <w:pPr>
+        <w:ind w:left="5760" w:hanging="360"/>
+      </w:pPr>
+      <w:rPr>
+        <w:rFonts w:ascii="Courier New" w:hAnsi="Courier New" w:cs="Courier New" w:hint="default"/>
+      </w:rPr>
+    </w:lvl>
+    <w:lvl w:ilvl="8" w:tplc="FFFFFFFF" w:tentative="1">
+      <w:start w:val="1"/>
+      <w:numFmt w:val="bullet"/>
+      <w:lvlText w:val=""/>
+      <w:lvlJc w:val="left"/>
+      <w:pPr>
+        <w:ind w:left="6480" w:hanging="360"/>
+      </w:pPr>
+      <w:rPr>
+        <w:rFonts w:ascii="Wingdings" w:hAnsi="Wingdings" w:hint="default"/>
+      </w:rPr>
+    </w:lvl>
+  </w:abstractNum>
+  <w:abstractNum w:abstractNumId="7" w15:restartNumberingAfterBreak="0">
+    <w:nsid w:val="46D63681"/>
+    <w:multiLevelType w:val="hybridMultilevel"/>
+    <w:tmpl w:val="762E61E0"/>
+    <w:lvl w:ilvl="0" w:tplc="240A0001">
+      <w:start w:val="1"/>
+      <w:numFmt w:val="bullet"/>
+      <w:lvlText w:val=""/>
+      <w:lvlJc w:val="left"/>
+      <w:pPr>
+        <w:ind w:left="720" w:hanging="360"/>
+      </w:pPr>
+      <w:rPr>
+        <w:rFonts w:ascii="Symbol" w:hAnsi="Symbol" w:hint="default"/>
+      </w:rPr>
+    </w:lvl>
+    <w:lvl w:ilvl="1" w:tplc="240A0003" w:tentative="1">
+      <w:start w:val="1"/>
+      <w:numFmt w:val="bullet"/>
+      <w:lvlText w:val="o"/>
+      <w:lvlJc w:val="left"/>
+      <w:pPr>
+        <w:ind w:left="1440" w:hanging="360"/>
+      </w:pPr>
+      <w:rPr>
+        <w:rFonts w:ascii="Courier New" w:hAnsi="Courier New" w:cs="Courier New" w:hint="default"/>
+      </w:rPr>
+    </w:lvl>
+    <w:lvl w:ilvl="2" w:tplc="240A0005" w:tentative="1">
+      <w:start w:val="1"/>
+      <w:numFmt w:val="bullet"/>
+      <w:lvlText w:val=""/>
+      <w:lvlJc w:val="left"/>
+      <w:pPr>
+        <w:ind w:left="2160" w:hanging="360"/>
+      </w:pPr>
+      <w:rPr>
+        <w:rFonts w:ascii="Wingdings" w:hAnsi="Wingdings" w:hint="default"/>
+      </w:rPr>
+    </w:lvl>
+    <w:lvl w:ilvl="3" w:tplc="240A0001" w:tentative="1">
+      <w:start w:val="1"/>
+      <w:numFmt w:val="bullet"/>
+      <w:lvlText w:val=""/>
+      <w:lvlJc w:val="left"/>
+      <w:pPr>
+        <w:ind w:left="2880" w:hanging="360"/>
+      </w:pPr>
+      <w:rPr>
+        <w:rFonts w:ascii="Symbol" w:hAnsi="Symbol" w:hint="default"/>
+      </w:rPr>
+    </w:lvl>
+    <w:lvl w:ilvl="4" w:tplc="240A0003" w:tentative="1">
+      <w:start w:val="1"/>
+      <w:numFmt w:val="bullet"/>
+      <w:lvlText w:val="o"/>
+      <w:lvlJc w:val="left"/>
+      <w:pPr>
+        <w:ind w:left="3600" w:hanging="360"/>
+      </w:pPr>
+      <w:rPr>
+        <w:rFonts w:ascii="Courier New" w:hAnsi="Courier New" w:cs="Courier New" w:hint="default"/>
+      </w:rPr>
+    </w:lvl>
+    <w:lvl w:ilvl="5" w:tplc="240A0005" w:tentative="1">
+      <w:start w:val="1"/>
+      <w:numFmt w:val="bullet"/>
+      <w:lvlText w:val=""/>
+      <w:lvlJc w:val="left"/>
+      <w:pPr>
+        <w:ind w:left="4320" w:hanging="360"/>
+      </w:pPr>
+      <w:rPr>
+        <w:rFonts w:ascii="Wingdings" w:hAnsi="Wingdings" w:hint="default"/>
+      </w:rPr>
+    </w:lvl>
+    <w:lvl w:ilvl="6" w:tplc="240A0001" w:tentative="1">
+      <w:start w:val="1"/>
+      <w:numFmt w:val="bullet"/>
+      <w:lvlText w:val=""/>
+      <w:lvlJc w:val="left"/>
+      <w:pPr>
+        <w:ind w:left="5040" w:hanging="360"/>
+      </w:pPr>
+      <w:rPr>
+        <w:rFonts w:ascii="Symbol" w:hAnsi="Symbol" w:hint="default"/>
+      </w:rPr>
+    </w:lvl>
+    <w:lvl w:ilvl="7" w:tplc="240A0003" w:tentative="1">
+      <w:start w:val="1"/>
+      <w:numFmt w:val="bullet"/>
+      <w:lvlText w:val="o"/>
+      <w:lvlJc w:val="left"/>
+      <w:pPr>
+        <w:ind w:left="5760" w:hanging="360"/>
+      </w:pPr>
+      <w:rPr>
+        <w:rFonts w:ascii="Courier New" w:hAnsi="Courier New" w:cs="Courier New" w:hint="default"/>
+      </w:rPr>
+    </w:lvl>
+    <w:lvl w:ilvl="8" w:tplc="240A0005" w:tentative="1">
+      <w:start w:val="1"/>
+      <w:numFmt w:val="bullet"/>
+      <w:lvlText w:val=""/>
+      <w:lvlJc w:val="left"/>
+      <w:pPr>
+        <w:ind w:left="6480" w:hanging="360"/>
+      </w:pPr>
+      <w:rPr>
+        <w:rFonts w:ascii="Wingdings" w:hAnsi="Wingdings" w:hint="default"/>
+      </w:rPr>
+    </w:lvl>
+  </w:abstractNum>
+  <w:abstractNum w:abstractNumId="8" w15:restartNumberingAfterBreak="0">
     <w:nsid w:val="54A3468D"/>
     <w:multiLevelType w:val="hybridMultilevel"/>
     <w:tmpl w:val="8AB82256"/>
@@ -817,11 +4340,331 @@
       </w:rPr>
     </w:lvl>
   </w:abstractNum>
+  <w:abstractNum w:abstractNumId="9" w15:restartNumberingAfterBreak="0">
+    <w:nsid w:val="60B82C6F"/>
+    <w:multiLevelType w:val="hybridMultilevel"/>
+    <w:tmpl w:val="A9B8A708"/>
+    <w:lvl w:ilvl="0" w:tplc="240A000F">
+      <w:start w:val="1"/>
+      <w:numFmt w:val="decimal"/>
+      <w:lvlText w:val="%1."/>
+      <w:lvlJc w:val="left"/>
+      <w:pPr>
+        <w:ind w:left="720" w:hanging="360"/>
+      </w:pPr>
+      <w:rPr>
+        <w:rFonts w:hint="default"/>
+      </w:rPr>
+    </w:lvl>
+    <w:lvl w:ilvl="1" w:tplc="240A0019" w:tentative="1">
+      <w:start w:val="1"/>
+      <w:numFmt w:val="lowerLetter"/>
+      <w:lvlText w:val="%2."/>
+      <w:lvlJc w:val="left"/>
+      <w:pPr>
+        <w:ind w:left="1440" w:hanging="360"/>
+      </w:pPr>
+    </w:lvl>
+    <w:lvl w:ilvl="2" w:tplc="240A001B" w:tentative="1">
+      <w:start w:val="1"/>
+      <w:numFmt w:val="lowerRoman"/>
+      <w:lvlText w:val="%3."/>
+      <w:lvlJc w:val="right"/>
+      <w:pPr>
+        <w:ind w:left="2160" w:hanging="180"/>
+      </w:pPr>
+    </w:lvl>
+    <w:lvl w:ilvl="3" w:tplc="240A000F" w:tentative="1">
+      <w:start w:val="1"/>
+      <w:numFmt w:val="decimal"/>
+      <w:lvlText w:val="%4."/>
+      <w:lvlJc w:val="left"/>
+      <w:pPr>
+        <w:ind w:left="2880" w:hanging="360"/>
+      </w:pPr>
+    </w:lvl>
+    <w:lvl w:ilvl="4" w:tplc="240A0019" w:tentative="1">
+      <w:start w:val="1"/>
+      <w:numFmt w:val="lowerLetter"/>
+      <w:lvlText w:val="%5."/>
+      <w:lvlJc w:val="left"/>
+      <w:pPr>
+        <w:ind w:left="3600" w:hanging="360"/>
+      </w:pPr>
+    </w:lvl>
+    <w:lvl w:ilvl="5" w:tplc="240A001B" w:tentative="1">
+      <w:start w:val="1"/>
+      <w:numFmt w:val="lowerRoman"/>
+      <w:lvlText w:val="%6."/>
+      <w:lvlJc w:val="right"/>
+      <w:pPr>
+        <w:ind w:left="4320" w:hanging="180"/>
+      </w:pPr>
+    </w:lvl>
+    <w:lvl w:ilvl="6" w:tplc="240A000F" w:tentative="1">
+      <w:start w:val="1"/>
+      <w:numFmt w:val="decimal"/>
+      <w:lvlText w:val="%7."/>
+      <w:lvlJc w:val="left"/>
+      <w:pPr>
+        <w:ind w:left="5040" w:hanging="360"/>
+      </w:pPr>
+    </w:lvl>
+    <w:lvl w:ilvl="7" w:tplc="240A0019" w:tentative="1">
+      <w:start w:val="1"/>
+      <w:numFmt w:val="lowerLetter"/>
+      <w:lvlText w:val="%8."/>
+      <w:lvlJc w:val="left"/>
+      <w:pPr>
+        <w:ind w:left="5760" w:hanging="360"/>
+      </w:pPr>
+    </w:lvl>
+    <w:lvl w:ilvl="8" w:tplc="240A001B" w:tentative="1">
+      <w:start w:val="1"/>
+      <w:numFmt w:val="lowerRoman"/>
+      <w:lvlText w:val="%9."/>
+      <w:lvlJc w:val="right"/>
+      <w:pPr>
+        <w:ind w:left="6480" w:hanging="180"/>
+      </w:pPr>
+    </w:lvl>
+  </w:abstractNum>
+  <w:abstractNum w:abstractNumId="10" w15:restartNumberingAfterBreak="0">
+    <w:nsid w:val="62176AD6"/>
+    <w:multiLevelType w:val="hybridMultilevel"/>
+    <w:tmpl w:val="EEF82A6C"/>
+    <w:lvl w:ilvl="0" w:tplc="240A0001">
+      <w:start w:val="1"/>
+      <w:numFmt w:val="bullet"/>
+      <w:lvlText w:val=""/>
+      <w:lvlJc w:val="left"/>
+      <w:pPr>
+        <w:ind w:left="720" w:hanging="360"/>
+      </w:pPr>
+      <w:rPr>
+        <w:rFonts w:ascii="Symbol" w:hAnsi="Symbol" w:hint="default"/>
+      </w:rPr>
+    </w:lvl>
+    <w:lvl w:ilvl="1" w:tplc="FFFFFFFF" w:tentative="1">
+      <w:start w:val="1"/>
+      <w:numFmt w:val="lowerLetter"/>
+      <w:lvlText w:val="%2."/>
+      <w:lvlJc w:val="left"/>
+      <w:pPr>
+        <w:ind w:left="1440" w:hanging="360"/>
+      </w:pPr>
+    </w:lvl>
+    <w:lvl w:ilvl="2" w:tplc="FFFFFFFF" w:tentative="1">
+      <w:start w:val="1"/>
+      <w:numFmt w:val="lowerRoman"/>
+      <w:lvlText w:val="%3."/>
+      <w:lvlJc w:val="right"/>
+      <w:pPr>
+        <w:ind w:left="2160" w:hanging="180"/>
+      </w:pPr>
+    </w:lvl>
+    <w:lvl w:ilvl="3" w:tplc="FFFFFFFF" w:tentative="1">
+      <w:start w:val="1"/>
+      <w:numFmt w:val="decimal"/>
+      <w:lvlText w:val="%4."/>
+      <w:lvlJc w:val="left"/>
+      <w:pPr>
+        <w:ind w:left="2880" w:hanging="360"/>
+      </w:pPr>
+    </w:lvl>
+    <w:lvl w:ilvl="4" w:tplc="FFFFFFFF" w:tentative="1">
+      <w:start w:val="1"/>
+      <w:numFmt w:val="lowerLetter"/>
+      <w:lvlText w:val="%5."/>
+      <w:lvlJc w:val="left"/>
+      <w:pPr>
+        <w:ind w:left="3600" w:hanging="360"/>
+      </w:pPr>
+    </w:lvl>
+    <w:lvl w:ilvl="5" w:tplc="FFFFFFFF" w:tentative="1">
+      <w:start w:val="1"/>
+      <w:numFmt w:val="lowerRoman"/>
+      <w:lvlText w:val="%6."/>
+      <w:lvlJc w:val="right"/>
+      <w:pPr>
+        <w:ind w:left="4320" w:hanging="180"/>
+      </w:pPr>
+    </w:lvl>
+    <w:lvl w:ilvl="6" w:tplc="FFFFFFFF" w:tentative="1">
+      <w:start w:val="1"/>
+      <w:numFmt w:val="decimal"/>
+      <w:lvlText w:val="%7."/>
+      <w:lvlJc w:val="left"/>
+      <w:pPr>
+        <w:ind w:left="5040" w:hanging="360"/>
+      </w:pPr>
+    </w:lvl>
+    <w:lvl w:ilvl="7" w:tplc="FFFFFFFF" w:tentative="1">
+      <w:start w:val="1"/>
+      <w:numFmt w:val="lowerLetter"/>
+      <w:lvlText w:val="%8."/>
+      <w:lvlJc w:val="left"/>
+      <w:pPr>
+        <w:ind w:left="5760" w:hanging="360"/>
+      </w:pPr>
+    </w:lvl>
+    <w:lvl w:ilvl="8" w:tplc="FFFFFFFF" w:tentative="1">
+      <w:start w:val="1"/>
+      <w:numFmt w:val="lowerRoman"/>
+      <w:lvlText w:val="%9."/>
+      <w:lvlJc w:val="right"/>
+      <w:pPr>
+        <w:ind w:left="6480" w:hanging="180"/>
+      </w:pPr>
+    </w:lvl>
+  </w:abstractNum>
+  <w:abstractNum w:abstractNumId="11" w15:restartNumberingAfterBreak="0">
+    <w:nsid w:val="7A154E37"/>
+    <w:multiLevelType w:val="hybridMultilevel"/>
+    <w:tmpl w:val="D00AAADC"/>
+    <w:lvl w:ilvl="0" w:tplc="D7E287A6">
+      <w:numFmt w:val="bullet"/>
+      <w:lvlText w:val="-"/>
+      <w:lvlJc w:val="left"/>
+      <w:pPr>
+        <w:ind w:left="720" w:hanging="360"/>
+      </w:pPr>
+      <w:rPr>
+        <w:rFonts w:ascii="Arial" w:eastAsiaTheme="minorHAnsi" w:hAnsi="Arial" w:cs="Arial" w:hint="default"/>
+      </w:rPr>
+    </w:lvl>
+    <w:lvl w:ilvl="1" w:tplc="240A0003" w:tentative="1">
+      <w:start w:val="1"/>
+      <w:numFmt w:val="bullet"/>
+      <w:lvlText w:val="o"/>
+      <w:lvlJc w:val="left"/>
+      <w:pPr>
+        <w:ind w:left="1440" w:hanging="360"/>
+      </w:pPr>
+      <w:rPr>
+        <w:rFonts w:ascii="Courier New" w:hAnsi="Courier New" w:cs="Courier New" w:hint="default"/>
+      </w:rPr>
+    </w:lvl>
+    <w:lvl w:ilvl="2" w:tplc="240A0005" w:tentative="1">
+      <w:start w:val="1"/>
+      <w:numFmt w:val="bullet"/>
+      <w:lvlText w:val=""/>
+      <w:lvlJc w:val="left"/>
+      <w:pPr>
+        <w:ind w:left="2160" w:hanging="360"/>
+      </w:pPr>
+      <w:rPr>
+        <w:rFonts w:ascii="Wingdings" w:hAnsi="Wingdings" w:hint="default"/>
+      </w:rPr>
+    </w:lvl>
+    <w:lvl w:ilvl="3" w:tplc="240A0001" w:tentative="1">
+      <w:start w:val="1"/>
+      <w:numFmt w:val="bullet"/>
+      <w:lvlText w:val=""/>
+      <w:lvlJc w:val="left"/>
+      <w:pPr>
+        <w:ind w:left="2880" w:hanging="360"/>
+      </w:pPr>
+      <w:rPr>
+        <w:rFonts w:ascii="Symbol" w:hAnsi="Symbol" w:hint="default"/>
+      </w:rPr>
+    </w:lvl>
+    <w:lvl w:ilvl="4" w:tplc="240A0003" w:tentative="1">
+      <w:start w:val="1"/>
+      <w:numFmt w:val="bullet"/>
+      <w:lvlText w:val="o"/>
+      <w:lvlJc w:val="left"/>
+      <w:pPr>
+        <w:ind w:left="3600" w:hanging="360"/>
+      </w:pPr>
+      <w:rPr>
+        <w:rFonts w:ascii="Courier New" w:hAnsi="Courier New" w:cs="Courier New" w:hint="default"/>
+      </w:rPr>
+    </w:lvl>
+    <w:lvl w:ilvl="5" w:tplc="240A0005" w:tentative="1">
+      <w:start w:val="1"/>
+      <w:numFmt w:val="bullet"/>
+      <w:lvlText w:val=""/>
+      <w:lvlJc w:val="left"/>
+      <w:pPr>
+        <w:ind w:left="4320" w:hanging="360"/>
+      </w:pPr>
+      <w:rPr>
+        <w:rFonts w:ascii="Wingdings" w:hAnsi="Wingdings" w:hint="default"/>
+      </w:rPr>
+    </w:lvl>
+    <w:lvl w:ilvl="6" w:tplc="240A0001" w:tentative="1">
+      <w:start w:val="1"/>
+      <w:numFmt w:val="bullet"/>
+      <w:lvlText w:val=""/>
+      <w:lvlJc w:val="left"/>
+      <w:pPr>
+        <w:ind w:left="5040" w:hanging="360"/>
+      </w:pPr>
+      <w:rPr>
+        <w:rFonts w:ascii="Symbol" w:hAnsi="Symbol" w:hint="default"/>
+      </w:rPr>
+    </w:lvl>
+    <w:lvl w:ilvl="7" w:tplc="240A0003" w:tentative="1">
+      <w:start w:val="1"/>
+      <w:numFmt w:val="bullet"/>
+      <w:lvlText w:val="o"/>
+      <w:lvlJc w:val="left"/>
+      <w:pPr>
+        <w:ind w:left="5760" w:hanging="360"/>
+      </w:pPr>
+      <w:rPr>
+        <w:rFonts w:ascii="Courier New" w:hAnsi="Courier New" w:cs="Courier New" w:hint="default"/>
+      </w:rPr>
+    </w:lvl>
+    <w:lvl w:ilvl="8" w:tplc="240A0005" w:tentative="1">
+      <w:start w:val="1"/>
+      <w:numFmt w:val="bullet"/>
+      <w:lvlText w:val=""/>
+      <w:lvlJc w:val="left"/>
+      <w:pPr>
+        <w:ind w:left="6480" w:hanging="360"/>
+      </w:pPr>
+      <w:rPr>
+        <w:rFonts w:ascii="Wingdings" w:hAnsi="Wingdings" w:hint="default"/>
+      </w:rPr>
+    </w:lvl>
+  </w:abstractNum>
   <w:num w:numId="1" w16cid:durableId="1800105529">
     <w:abstractNumId w:val="0"/>
   </w:num>
   <w:num w:numId="2" w16cid:durableId="1423717632">
+    <w:abstractNumId w:val="8"/>
+  </w:num>
+  <w:num w:numId="3" w16cid:durableId="997533637">
+    <w:abstractNumId w:val="11"/>
+  </w:num>
+  <w:num w:numId="4" w16cid:durableId="2049989155">
+    <w:abstractNumId w:val="2"/>
+  </w:num>
+  <w:num w:numId="5" w16cid:durableId="1771001213">
+    <w:abstractNumId w:val="9"/>
+  </w:num>
+  <w:num w:numId="6" w16cid:durableId="903679124">
+    <w:abstractNumId w:val="4"/>
+  </w:num>
+  <w:num w:numId="7" w16cid:durableId="1929534714">
     <w:abstractNumId w:val="1"/>
+  </w:num>
+  <w:num w:numId="8" w16cid:durableId="1796294409">
+    <w:abstractNumId w:val="10"/>
+  </w:num>
+  <w:num w:numId="9" w16cid:durableId="479688865">
+    <w:abstractNumId w:val="3"/>
+  </w:num>
+  <w:num w:numId="10" w16cid:durableId="166987981">
+    <w:abstractNumId w:val="6"/>
+  </w:num>
+  <w:num w:numId="11" w16cid:durableId="1752920930">
+    <w:abstractNumId w:val="5"/>
+  </w:num>
+  <w:num w:numId="12" w16cid:durableId="135606343">
+    <w:abstractNumId w:val="7"/>
   </w:num>
 </w:numbering>
 </file>

</xml_diff>